<commit_message>
User Requirements and Software Requirments added
</commit_message>
<xml_diff>
--- a/Software Design Document.docx
+++ b/Software Design Document.docx
@@ -1,6 +1,6 @@
 
 <file path=word/document.xml><?xml version="1.0" encoding="utf-8"?>
-<w:document xmlns:wpc="http://schemas.microsoft.com/office/word/2010/wordprocessingCanvas" xmlns:cx="http://schemas.microsoft.com/office/drawing/2014/chartex" xmlns:cx1="http://schemas.microsoft.com/office/drawing/2015/9/8/chartex" xmlns:mc="http://schemas.openxmlformats.org/markup-compatibility/2006" xmlns:o="urn:schemas-microsoft-com:office:office" xmlns:r="http://schemas.openxmlformats.org/officeDocument/2006/relationships" xmlns:m="http://schemas.openxmlformats.org/officeDocument/2006/math" xmlns:v="urn:schemas-microsoft-com:vml" xmlns:wp14="http://schemas.microsoft.com/office/word/2010/wordprocessingDrawing" xmlns:wp="http://schemas.openxmlformats.org/drawingml/2006/wordprocessingDrawing" xmlns:w10="urn:schemas-microsoft-com:office:word" xmlns:w="http://schemas.openxmlformats.org/wordprocessingml/2006/main" xmlns:w14="http://schemas.microsoft.com/office/word/2010/wordml" xmlns:w15="http://schemas.microsoft.com/office/word/2012/wordml" xmlns:w16se="http://schemas.microsoft.com/office/word/2015/wordml/symex" xmlns:wpg="http://schemas.microsoft.com/office/word/2010/wordprocessingGroup" xmlns:wpi="http://schemas.microsoft.com/office/word/2010/wordprocessingInk" xmlns:wne="http://schemas.microsoft.com/office/word/2006/wordml" xmlns:wps="http://schemas.microsoft.com/office/word/2010/wordprocessingShape" mc:Ignorable="w14 w15 w16se wp14">
+<w:document xmlns:wpc="http://schemas.microsoft.com/office/word/2010/wordprocessingCanvas" xmlns:cx="http://schemas.microsoft.com/office/drawing/2014/chartex" xmlns:cx1="http://schemas.microsoft.com/office/drawing/2015/9/8/chartex" xmlns:cx2="http://schemas.microsoft.com/office/drawing/2015/10/21/chartex" xmlns:cx3="http://schemas.microsoft.com/office/drawing/2016/5/9/chartex" xmlns:cx4="http://schemas.microsoft.com/office/drawing/2016/5/10/chartex" xmlns:cx5="http://schemas.microsoft.com/office/drawing/2016/5/11/chartex" xmlns:cx6="http://schemas.microsoft.com/office/drawing/2016/5/12/chartex" xmlns:cx7="http://schemas.microsoft.com/office/drawing/2016/5/13/chartex" xmlns:cx8="http://schemas.microsoft.com/office/drawing/2016/5/14/chartex" xmlns:mc="http://schemas.openxmlformats.org/markup-compatibility/2006" xmlns:aink="http://schemas.microsoft.com/office/drawing/2016/ink" xmlns:am3d="http://schemas.microsoft.com/office/drawing/2017/model3d" xmlns:o="urn:schemas-microsoft-com:office:office" xmlns:oel="http://schemas.microsoft.com/office/2019/extlst" xmlns:r="http://schemas.openxmlformats.org/officeDocument/2006/relationships" xmlns:m="http://schemas.openxmlformats.org/officeDocument/2006/math" xmlns:v="urn:schemas-microsoft-com:vml" xmlns:wp14="http://schemas.microsoft.com/office/word/2010/wordprocessingDrawing" xmlns:wp="http://schemas.openxmlformats.org/drawingml/2006/wordprocessingDrawing" xmlns:w10="urn:schemas-microsoft-com:office:word" xmlns:w="http://schemas.openxmlformats.org/wordprocessingml/2006/main" xmlns:w14="http://schemas.microsoft.com/office/word/2010/wordml" xmlns:w15="http://schemas.microsoft.com/office/word/2012/wordml" xmlns:w16cex="http://schemas.microsoft.com/office/word/2018/wordml/cex" xmlns:w16cid="http://schemas.microsoft.com/office/word/2016/wordml/cid" xmlns:w16="http://schemas.microsoft.com/office/word/2018/wordml" xmlns:w16sdtdh="http://schemas.microsoft.com/office/word/2020/wordml/sdtdatahash" xmlns:w16se="http://schemas.microsoft.com/office/word/2015/wordml/symex" xmlns:wpg="http://schemas.microsoft.com/office/word/2010/wordprocessingGroup" xmlns:wpi="http://schemas.microsoft.com/office/word/2010/wordprocessingInk" xmlns:wne="http://schemas.microsoft.com/office/word/2006/wordml" xmlns:wps="http://schemas.microsoft.com/office/word/2010/wordprocessingShape" mc:Ignorable="w14 w15 w16se w16cid w16 w16cex w16sdtdh wp14">
   <w:body>
     <w:p>
       <w:pPr>
@@ -1245,7 +1245,21 @@
         <w:rPr>
           <w:color w:val="FF0000"/>
         </w:rPr>
-        <w:t xml:space="preserve"> to be able to do? This should all be from the end users perspective. </w:t>
+        <w:t xml:space="preserve"> to be able to do? This should all be from the end </w:t>
+      </w:r>
+      <w:proofErr w:type="gramStart"/>
+      <w:r>
+        <w:rPr>
+          <w:color w:val="FF0000"/>
+        </w:rPr>
+        <w:t>users</w:t>
+      </w:r>
+      <w:proofErr w:type="gramEnd"/>
+      <w:r>
+        <w:rPr>
+          <w:color w:val="FF0000"/>
+        </w:rPr>
+        <w:t xml:space="preserve"> perspective. </w:t>
       </w:r>
       <w:r>
         <w:rPr>
@@ -1263,18 +1277,772 @@
     <w:p>
       <w:pPr>
         <w:rPr>
-          <w:color w:val="FF0000"/>
-        </w:rPr>
-      </w:pPr>
-      <w:r>
-        <w:rPr>
           <w:b/>
           <w:color w:val="FF0000"/>
         </w:rPr>
-        <w:t>Assignment note: You have not been given a client/user, so you can make one up. Who do you think would be using your software?</w:t>
-      </w:r>
-      <w:bookmarkStart w:id="6" w:name="_GoBack"/>
-      <w:bookmarkEnd w:id="6"/>
+      </w:pPr>
+      <w:r>
+        <w:rPr>
+          <w:b/>
+          <w:color w:val="FF0000"/>
+        </w:rPr>
+        <w:t xml:space="preserve">Assignment </w:t>
+      </w:r>
+      <w:proofErr w:type="gramStart"/>
+      <w:r>
+        <w:rPr>
+          <w:b/>
+          <w:color w:val="FF0000"/>
+        </w:rPr>
+        <w:t>note</w:t>
+      </w:r>
+      <w:proofErr w:type="gramEnd"/>
+      <w:r>
+        <w:rPr>
+          <w:b/>
+          <w:color w:val="FF0000"/>
+        </w:rPr>
+        <w:t>: You have not been given a client/user, so you can make one up. Who do you think would be using your software?</w:t>
+      </w:r>
+    </w:p>
+    <w:p>
+      <w:pPr>
+        <w:rPr>
+          <w:bCs/>
+          <w:color w:val="000000" w:themeColor="text1"/>
+        </w:rPr>
+      </w:pPr>
+      <w:r>
+        <w:rPr>
+          <w:bCs/>
+          <w:color w:val="000000" w:themeColor="text1"/>
+        </w:rPr>
+        <w:t>It has been determined that the app will be targeted towards a large demographic of users for visual education of road crash statistics. User’s</w:t>
+      </w:r>
+      <w:r>
+        <w:rPr>
+          <w:bCs/>
+          <w:color w:val="000000" w:themeColor="text1"/>
+        </w:rPr>
+        <w:t xml:space="preserve"> age and tech savviness is determined to range, although most who use this app will have moderate tech savviness and be familiar with modern day apps and programs.</w:t>
+      </w:r>
+    </w:p>
+    <w:p>
+      <w:pPr>
+        <w:pStyle w:val="Heading3"/>
+      </w:pPr>
+      <w:r>
+        <w:t>Non-Functional Requirements</w:t>
+      </w:r>
+    </w:p>
+    <w:p>
+      <w:pPr>
+        <w:rPr>
+          <w:bCs/>
+          <w:color w:val="000000" w:themeColor="text1"/>
+        </w:rPr>
+      </w:pPr>
+      <w:r>
+        <w:rPr>
+          <w:bCs/>
+          <w:color w:val="000000" w:themeColor="text1"/>
+        </w:rPr>
+        <w:t>User</w:t>
+      </w:r>
+      <w:r>
+        <w:rPr>
+          <w:bCs/>
+          <w:color w:val="000000" w:themeColor="text1"/>
+        </w:rPr>
+        <w:t>’</w:t>
+      </w:r>
+      <w:r>
+        <w:rPr>
+          <w:bCs/>
+          <w:color w:val="000000" w:themeColor="text1"/>
+        </w:rPr>
+        <w:t xml:space="preserve">s need to access the program from a </w:t>
+      </w:r>
+      <w:r>
+        <w:rPr>
+          <w:bCs/>
+          <w:color w:val="000000" w:themeColor="text1"/>
+        </w:rPr>
+        <w:t>computer and</w:t>
+      </w:r>
+      <w:r>
+        <w:rPr>
+          <w:bCs/>
+          <w:color w:val="000000" w:themeColor="text1"/>
+        </w:rPr>
+        <w:t xml:space="preserve"> use a keyboard and mouse for input. User’s will then select from a list of headings which statistic they wish to view, and below each heading will contain instructions </w:t>
+      </w:r>
+      <w:r>
+        <w:rPr>
+          <w:bCs/>
+          <w:color w:val="000000" w:themeColor="text1"/>
+        </w:rPr>
+        <w:t>for selecting data constraints. The output or visualised data will then be shown in a window below the heading.</w:t>
+      </w:r>
+    </w:p>
+    <w:tbl>
+      <w:tblPr>
+        <w:tblStyle w:val="TableGrid"/>
+        <w:tblpPr w:leftFromText="180" w:rightFromText="180" w:vertAnchor="text" w:horzAnchor="margin" w:tblpY="62"/>
+        <w:tblW w:w="0" w:type="auto"/>
+        <w:tblLook w:val="04A0" w:firstRow="1" w:lastRow="0" w:firstColumn="1" w:lastColumn="0" w:noHBand="0" w:noVBand="1"/>
+      </w:tblPr>
+      <w:tblGrid>
+        <w:gridCol w:w="4508"/>
+        <w:gridCol w:w="4508"/>
+      </w:tblGrid>
+      <w:tr>
+        <w:tc>
+          <w:tcPr>
+            <w:tcW w:w="9016" w:type="dxa"/>
+            <w:gridSpan w:val="2"/>
+            <w:shd w:val="clear" w:color="auto" w:fill="D9DFEF" w:themeFill="accent1" w:themeFillTint="33"/>
+          </w:tcPr>
+          <w:p>
+            <w:pPr>
+              <w:jc w:val="center"/>
+            </w:pPr>
+            <w:r>
+              <w:t>Non-functional Requirements</w:t>
+            </w:r>
+          </w:p>
+        </w:tc>
+      </w:tr>
+      <w:tr>
+        <w:tc>
+          <w:tcPr>
+            <w:tcW w:w="4508" w:type="dxa"/>
+            <w:shd w:val="clear" w:color="auto" w:fill="D9DFEF" w:themeFill="accent1" w:themeFillTint="33"/>
+          </w:tcPr>
+          <w:p>
+            <w:pPr>
+              <w:jc w:val="center"/>
+            </w:pPr>
+            <w:r>
+              <w:t>Requirement</w:t>
+            </w:r>
+          </w:p>
+        </w:tc>
+        <w:tc>
+          <w:tcPr>
+            <w:tcW w:w="4508" w:type="dxa"/>
+            <w:shd w:val="clear" w:color="auto" w:fill="D9DFEF" w:themeFill="accent1" w:themeFillTint="33"/>
+          </w:tcPr>
+          <w:p>
+            <w:pPr>
+              <w:jc w:val="center"/>
+            </w:pPr>
+            <w:r>
+              <w:t>Description</w:t>
+            </w:r>
+          </w:p>
+        </w:tc>
+      </w:tr>
+      <w:tr>
+        <w:tc>
+          <w:tcPr>
+            <w:tcW w:w="4508" w:type="dxa"/>
+          </w:tcPr>
+          <w:p>
+            <w:r>
+              <w:t>Usability</w:t>
+            </w:r>
+          </w:p>
+        </w:tc>
+        <w:tc>
+          <w:tcPr>
+            <w:tcW w:w="4508" w:type="dxa"/>
+          </w:tcPr>
+          <w:p>
+            <w:pPr>
+              <w:pStyle w:val="ListParagraph"/>
+              <w:numPr>
+                <w:ilvl w:val="0"/>
+                <w:numId w:val="8"/>
+              </w:numPr>
+            </w:pPr>
+            <w:r>
+              <w:t>Conventional icons and symbols used</w:t>
+            </w:r>
+          </w:p>
+          <w:p>
+            <w:pPr>
+              <w:pStyle w:val="ListParagraph"/>
+              <w:numPr>
+                <w:ilvl w:val="0"/>
+                <w:numId w:val="8"/>
+              </w:numPr>
+            </w:pPr>
+            <w:r>
+              <w:t>Mobile version of the web user interface for remote use on a device</w:t>
+            </w:r>
+          </w:p>
+          <w:p>
+            <w:pPr>
+              <w:pStyle w:val="ListParagraph"/>
+              <w:numPr>
+                <w:ilvl w:val="0"/>
+                <w:numId w:val="8"/>
+              </w:numPr>
+            </w:pPr>
+            <w:r>
+              <w:t>Conventional web symbols and icons to be used</w:t>
+            </w:r>
+          </w:p>
+        </w:tc>
+      </w:tr>
+      <w:tr>
+        <w:tc>
+          <w:tcPr>
+            <w:tcW w:w="4508" w:type="dxa"/>
+          </w:tcPr>
+          <w:p>
+            <w:r>
+              <w:t>Reliability</w:t>
+            </w:r>
+          </w:p>
+        </w:tc>
+        <w:tc>
+          <w:tcPr>
+            <w:tcW w:w="4508" w:type="dxa"/>
+          </w:tcPr>
+          <w:p>
+            <w:pPr>
+              <w:pStyle w:val="ListParagraph"/>
+              <w:numPr>
+                <w:ilvl w:val="0"/>
+                <w:numId w:val="8"/>
+              </w:numPr>
+            </w:pPr>
+            <w:r>
+              <w:t>Program will be backed up using a 3-2-1 backup policy</w:t>
+            </w:r>
+          </w:p>
+          <w:p>
+            <w:pPr>
+              <w:ind w:left="360"/>
+            </w:pPr>
+          </w:p>
+        </w:tc>
+      </w:tr>
+      <w:tr>
+        <w:tc>
+          <w:tcPr>
+            <w:tcW w:w="4508" w:type="dxa"/>
+          </w:tcPr>
+          <w:p>
+            <w:r>
+              <w:t>Performance</w:t>
+            </w:r>
+          </w:p>
+        </w:tc>
+        <w:tc>
+          <w:tcPr>
+            <w:tcW w:w="4508" w:type="dxa"/>
+          </w:tcPr>
+          <w:p>
+            <w:pPr>
+              <w:pStyle w:val="ListParagraph"/>
+              <w:numPr>
+                <w:ilvl w:val="0"/>
+                <w:numId w:val="8"/>
+              </w:numPr>
+            </w:pPr>
+            <w:r>
+              <w:t>Program and database can be installed on multiple workstations</w:t>
+            </w:r>
+          </w:p>
+          <w:p>
+            <w:pPr>
+              <w:pStyle w:val="ListParagraph"/>
+              <w:numPr>
+                <w:ilvl w:val="0"/>
+                <w:numId w:val="8"/>
+              </w:numPr>
+            </w:pPr>
+            <w:r>
+              <w:t xml:space="preserve">System can be used on a computer </w:t>
+            </w:r>
+            <w:proofErr w:type="gramStart"/>
+            <w:r>
+              <w:t>work station</w:t>
+            </w:r>
+            <w:proofErr w:type="gramEnd"/>
+            <w:r>
+              <w:t xml:space="preserve"> or laptop if required.</w:t>
+            </w:r>
+          </w:p>
+        </w:tc>
+      </w:tr>
+      <w:tr>
+        <w:tc>
+          <w:tcPr>
+            <w:tcW w:w="4508" w:type="dxa"/>
+          </w:tcPr>
+          <w:p>
+            <w:r>
+              <w:t>Security</w:t>
+            </w:r>
+          </w:p>
+        </w:tc>
+        <w:tc>
+          <w:tcPr>
+            <w:tcW w:w="4508" w:type="dxa"/>
+          </w:tcPr>
+          <w:p>
+            <w:pPr>
+              <w:pStyle w:val="ListParagraph"/>
+              <w:numPr>
+                <w:ilvl w:val="0"/>
+                <w:numId w:val="8"/>
+              </w:numPr>
+            </w:pPr>
+            <w:r>
+              <w:t>VPN must be used if devices connect to public networks</w:t>
+            </w:r>
+          </w:p>
+          <w:p>
+            <w:pPr>
+              <w:pStyle w:val="ListParagraph"/>
+              <w:numPr>
+                <w:ilvl w:val="0"/>
+                <w:numId w:val="8"/>
+              </w:numPr>
+            </w:pPr>
+            <w:r>
+              <w:t>HTTPS protocol to be used for the user interface webpage</w:t>
+            </w:r>
+          </w:p>
+          <w:p>
+            <w:pPr>
+              <w:pStyle w:val="ListParagraph"/>
+              <w:numPr>
+                <w:ilvl w:val="0"/>
+                <w:numId w:val="8"/>
+              </w:numPr>
+            </w:pPr>
+            <w:r>
+              <w:t>All devices using the system to have antivirus and malware software installed and configured</w:t>
+            </w:r>
+          </w:p>
+          <w:p>
+            <w:pPr>
+              <w:pStyle w:val="ListParagraph"/>
+              <w:numPr>
+                <w:ilvl w:val="0"/>
+                <w:numId w:val="8"/>
+              </w:numPr>
+            </w:pPr>
+            <w:r>
+              <w:t xml:space="preserve">Devices accessing the system to be using up to date operating systems. </w:t>
+            </w:r>
+          </w:p>
+          <w:p>
+            <w:pPr>
+              <w:pStyle w:val="ListParagraph"/>
+              <w:numPr>
+                <w:ilvl w:val="0"/>
+                <w:numId w:val="8"/>
+              </w:numPr>
+            </w:pPr>
+            <w:r>
+              <w:t xml:space="preserve">Office network to have a Firewall configured. </w:t>
+            </w:r>
+          </w:p>
+          <w:p>
+            <w:pPr>
+              <w:pStyle w:val="ListParagraph"/>
+              <w:numPr>
+                <w:ilvl w:val="0"/>
+                <w:numId w:val="8"/>
+              </w:numPr>
+            </w:pPr>
+            <w:r>
+              <w:t>No user personal information will be entered or stored in the program</w:t>
+            </w:r>
+          </w:p>
+        </w:tc>
+      </w:tr>
+      <w:tr>
+        <w:tc>
+          <w:tcPr>
+            <w:tcW w:w="4508" w:type="dxa"/>
+          </w:tcPr>
+          <w:p>
+            <w:r>
+              <w:lastRenderedPageBreak/>
+              <w:t>+Supportability</w:t>
+            </w:r>
+          </w:p>
+        </w:tc>
+        <w:tc>
+          <w:tcPr>
+            <w:tcW w:w="4508" w:type="dxa"/>
+          </w:tcPr>
+          <w:p>
+            <w:pPr>
+              <w:pStyle w:val="ListParagraph"/>
+              <w:numPr>
+                <w:ilvl w:val="0"/>
+                <w:numId w:val="8"/>
+              </w:numPr>
+            </w:pPr>
+            <w:r>
+              <w:t>Any code written will contain commenting</w:t>
+            </w:r>
+          </w:p>
+          <w:p>
+            <w:pPr>
+              <w:pStyle w:val="ListParagraph"/>
+              <w:numPr>
+                <w:ilvl w:val="0"/>
+                <w:numId w:val="8"/>
+              </w:numPr>
+            </w:pPr>
+            <w:r>
+              <w:t xml:space="preserve">Training documentation to be provided </w:t>
+            </w:r>
+          </w:p>
+          <w:p>
+            <w:pPr>
+              <w:pStyle w:val="ListParagraph"/>
+              <w:numPr>
+                <w:ilvl w:val="0"/>
+                <w:numId w:val="8"/>
+              </w:numPr>
+            </w:pPr>
+            <w:r>
+              <w:t xml:space="preserve">Support included in yearly expected costs to include helpdesk support and maintenance. </w:t>
+            </w:r>
+          </w:p>
+          <w:p>
+            <w:pPr>
+              <w:pStyle w:val="ListParagraph"/>
+            </w:pPr>
+          </w:p>
+        </w:tc>
+      </w:tr>
+    </w:tbl>
+    <w:p>
+      <w:pPr>
+        <w:rPr>
+          <w:bCs/>
+          <w:color w:val="000000" w:themeColor="text1"/>
+        </w:rPr>
+      </w:pPr>
+    </w:p>
+    <w:p>
+      <w:pPr>
+        <w:pStyle w:val="Heading3"/>
+      </w:pPr>
+      <w:r>
+        <w:t>Functional Requirements</w:t>
+      </w:r>
+    </w:p>
+    <w:p>
+      <w:pPr>
+        <w:rPr>
+          <w:bCs/>
+          <w:color w:val="000000" w:themeColor="text1"/>
+        </w:rPr>
+      </w:pPr>
+    </w:p>
+    <w:tbl>
+      <w:tblPr>
+        <w:tblStyle w:val="TableGrid"/>
+        <w:tblW w:w="9493" w:type="dxa"/>
+        <w:tblLook w:val="04A0" w:firstRow="1" w:lastRow="0" w:firstColumn="1" w:lastColumn="0" w:noHBand="0" w:noVBand="1"/>
+      </w:tblPr>
+      <w:tblGrid>
+        <w:gridCol w:w="1838"/>
+        <w:gridCol w:w="3827"/>
+        <w:gridCol w:w="3828"/>
+      </w:tblGrid>
+      <w:tr>
+        <w:trPr>
+          <w:trHeight w:val="153"/>
+        </w:trPr>
+        <w:tc>
+          <w:tcPr>
+            <w:tcW w:w="9493" w:type="dxa"/>
+            <w:gridSpan w:val="3"/>
+            <w:shd w:val="clear" w:color="auto" w:fill="D9DFEF" w:themeFill="accent1" w:themeFillTint="33"/>
+          </w:tcPr>
+          <w:p>
+            <w:pPr>
+              <w:jc w:val="center"/>
+            </w:pPr>
+            <w:r>
+              <w:t>Functional Requirements</w:t>
+            </w:r>
+          </w:p>
+        </w:tc>
+      </w:tr>
+      <w:tr>
+        <w:trPr>
+          <w:trHeight w:val="145"/>
+        </w:trPr>
+        <w:tc>
+          <w:tcPr>
+            <w:tcW w:w="1838" w:type="dxa"/>
+            <w:shd w:val="clear" w:color="auto" w:fill="D9DFEF" w:themeFill="accent1" w:themeFillTint="33"/>
+          </w:tcPr>
+          <w:p>
+            <w:pPr>
+              <w:jc w:val="center"/>
+            </w:pPr>
+            <w:r>
+              <w:t>System</w:t>
+            </w:r>
+          </w:p>
+        </w:tc>
+        <w:tc>
+          <w:tcPr>
+            <w:tcW w:w="3827" w:type="dxa"/>
+            <w:shd w:val="clear" w:color="auto" w:fill="D9DFEF" w:themeFill="accent1" w:themeFillTint="33"/>
+          </w:tcPr>
+          <w:p>
+            <w:pPr>
+              <w:jc w:val="center"/>
+            </w:pPr>
+            <w:r>
+              <w:t>Function</w:t>
+            </w:r>
+          </w:p>
+        </w:tc>
+        <w:tc>
+          <w:tcPr>
+            <w:tcW w:w="3828" w:type="dxa"/>
+            <w:shd w:val="clear" w:color="auto" w:fill="D9DFEF" w:themeFill="accent1" w:themeFillTint="33"/>
+          </w:tcPr>
+          <w:p>
+            <w:pPr>
+              <w:jc w:val="center"/>
+            </w:pPr>
+            <w:r>
+              <w:t>Description</w:t>
+            </w:r>
+          </w:p>
+        </w:tc>
+      </w:tr>
+      <w:tr>
+        <w:trPr>
+          <w:trHeight w:val="2266"/>
+        </w:trPr>
+        <w:tc>
+          <w:tcPr>
+            <w:tcW w:w="1838" w:type="dxa"/>
+            <w:vMerge w:val="restart"/>
+          </w:tcPr>
+          <w:p>
+            <w:r>
+              <w:t>Victorian Crash</w:t>
+            </w:r>
+          </w:p>
+          <w:p/>
+          <w:p/>
+        </w:tc>
+        <w:tc>
+          <w:tcPr>
+            <w:tcW w:w="3827" w:type="dxa"/>
+          </w:tcPr>
+          <w:p>
+            <w:r>
+              <w:t>View accidents from each hour</w:t>
+            </w:r>
+          </w:p>
+        </w:tc>
+        <w:tc>
+          <w:tcPr>
+            <w:tcW w:w="3828" w:type="dxa"/>
+          </w:tcPr>
+          <w:p>
+            <w:pPr>
+              <w:rPr>
+                <w:bCs/>
+                <w:color w:val="000000" w:themeColor="text1"/>
+              </w:rPr>
+            </w:pPr>
+            <w:r>
+              <w:rPr>
+                <w:bCs/>
+                <w:color w:val="000000" w:themeColor="text1"/>
+              </w:rPr>
+              <w:t xml:space="preserve">Users can specify constraints for producing a chart of the average number of accidents in each hour of the day of a selected period will require a user to input a date range. </w:t>
+            </w:r>
+          </w:p>
+          <w:p/>
+        </w:tc>
+      </w:tr>
+      <w:tr>
+        <w:trPr>
+          <w:trHeight w:val="615"/>
+        </w:trPr>
+        <w:tc>
+          <w:tcPr>
+            <w:tcW w:w="1838" w:type="dxa"/>
+            <w:vMerge/>
+          </w:tcPr>
+          <w:p/>
+        </w:tc>
+        <w:tc>
+          <w:tcPr>
+            <w:tcW w:w="3827" w:type="dxa"/>
+          </w:tcPr>
+          <w:p>
+            <w:r>
+              <w:t>View accidents caused by a keyword</w:t>
+            </w:r>
+          </w:p>
+        </w:tc>
+        <w:tc>
+          <w:tcPr>
+            <w:tcW w:w="3828" w:type="dxa"/>
+          </w:tcPr>
+          <w:p>
+            <w:r>
+              <w:rPr>
+                <w:bCs/>
+                <w:color w:val="000000" w:themeColor="text1"/>
+              </w:rPr>
+              <w:t>To display all accidents caused by an accident keyword users will enter text input of a keyword.</w:t>
+            </w:r>
+          </w:p>
+        </w:tc>
+      </w:tr>
+      <w:tr>
+        <w:trPr>
+          <w:trHeight w:val="932"/>
+        </w:trPr>
+        <w:tc>
+          <w:tcPr>
+            <w:tcW w:w="1838" w:type="dxa"/>
+            <w:vMerge/>
+          </w:tcPr>
+          <w:p/>
+        </w:tc>
+        <w:tc>
+          <w:tcPr>
+            <w:tcW w:w="3827" w:type="dxa"/>
+          </w:tcPr>
+          <w:p>
+            <w:r>
+              <w:t>View trends of accidents due to alcohol</w:t>
+            </w:r>
+          </w:p>
+        </w:tc>
+        <w:tc>
+          <w:tcPr>
+            <w:tcW w:w="3828" w:type="dxa"/>
+          </w:tcPr>
+          <w:p>
+            <w:pPr>
+              <w:rPr>
+                <w:bCs/>
+                <w:color w:val="000000" w:themeColor="text1"/>
+              </w:rPr>
+            </w:pPr>
+            <w:r>
+              <w:rPr>
+                <w:bCs/>
+                <w:color w:val="000000" w:themeColor="text1"/>
+              </w:rPr>
+              <w:t>For a user to display trends of accidents due to alcohol will require a user will click a button for the program to display that information.</w:t>
+            </w:r>
+          </w:p>
+          <w:p/>
+        </w:tc>
+      </w:tr>
+      <w:tr>
+        <w:trPr>
+          <w:trHeight w:val="770"/>
+        </w:trPr>
+        <w:tc>
+          <w:tcPr>
+            <w:tcW w:w="1838" w:type="dxa"/>
+            <w:vMerge/>
+          </w:tcPr>
+          <w:p/>
+        </w:tc>
+        <w:tc>
+          <w:tcPr>
+            <w:tcW w:w="3827" w:type="dxa"/>
+          </w:tcPr>
+          <w:p>
+            <w:r>
+              <w:t>View accidents involving motorcycles according to road geometry</w:t>
+            </w:r>
+          </w:p>
+        </w:tc>
+        <w:tc>
+          <w:tcPr>
+            <w:tcW w:w="3828" w:type="dxa"/>
+          </w:tcPr>
+          <w:p>
+            <w:r>
+              <w:rPr>
+                <w:bCs/>
+                <w:color w:val="000000" w:themeColor="text1"/>
+              </w:rPr>
+              <w:t>A user will select a road geometry in order to view an analysis of trends of accidents involving motorcycles and the selected road geometry.</w:t>
+            </w:r>
+          </w:p>
+        </w:tc>
+      </w:tr>
+      <w:tr>
+        <w:trPr>
+          <w:gridAfter w:val="2"/>
+          <w:wAfter w:w="7655" w:type="dxa"/>
+          <w:trHeight w:val="269"/>
+        </w:trPr>
+        <w:tc>
+          <w:tcPr>
+            <w:tcW w:w="1838" w:type="dxa"/>
+            <w:vMerge/>
+          </w:tcPr>
+          <w:p/>
+        </w:tc>
+      </w:tr>
+      <w:tr>
+        <w:trPr>
+          <w:gridAfter w:val="2"/>
+          <w:wAfter w:w="7655" w:type="dxa"/>
+          <w:trHeight w:val="269"/>
+        </w:trPr>
+        <w:tc>
+          <w:tcPr>
+            <w:tcW w:w="1838" w:type="dxa"/>
+            <w:vMerge/>
+          </w:tcPr>
+          <w:p/>
+        </w:tc>
+      </w:tr>
+      <w:tr>
+        <w:trPr>
+          <w:gridAfter w:val="2"/>
+          <w:wAfter w:w="7655" w:type="dxa"/>
+          <w:trHeight w:val="506"/>
+        </w:trPr>
+        <w:tc>
+          <w:tcPr>
+            <w:tcW w:w="1838" w:type="dxa"/>
+            <w:vMerge/>
+          </w:tcPr>
+          <w:p/>
+        </w:tc>
+      </w:tr>
+    </w:tbl>
+    <w:p>
+      <w:pPr>
+        <w:rPr>
+          <w:color w:val="FF0000"/>
+        </w:rPr>
+      </w:pPr>
     </w:p>
     <w:p/>
     <w:p>
@@ -1392,6 +2160,7 @@
         <w:rPr>
           <w:color w:val="FF0000"/>
         </w:rPr>
+        <w:lastRenderedPageBreak/>
         <w:t>etc …</w:t>
       </w:r>
     </w:p>
@@ -1411,9 +2180,105 @@
     <w:p>
       <w:pPr>
         <w:rPr>
-          <w:color w:val="FF0000"/>
-        </w:rPr>
-      </w:pPr>
+          <w:color w:val="000000" w:themeColor="text1"/>
+        </w:rPr>
+      </w:pPr>
+      <w:r>
+        <w:rPr>
+          <w:color w:val="000000" w:themeColor="text1"/>
+        </w:rPr>
+        <w:t>The program shall accept a database from a CSV file to perform functions on the data and create an output</w:t>
+      </w:r>
+    </w:p>
+    <w:p>
+      <w:pPr>
+        <w:rPr>
+          <w:color w:val="000000" w:themeColor="text1"/>
+        </w:rPr>
+      </w:pPr>
+      <w:r>
+        <w:rPr>
+          <w:color w:val="000000" w:themeColor="text1"/>
+        </w:rPr>
+        <w:t>The program will be programmed in Python</w:t>
+      </w:r>
+    </w:p>
+    <w:p>
+      <w:pPr>
+        <w:rPr>
+          <w:color w:val="000000" w:themeColor="text1"/>
+        </w:rPr>
+      </w:pPr>
+      <w:r>
+        <w:rPr>
+          <w:color w:val="000000" w:themeColor="text1"/>
+        </w:rPr>
+        <w:t>The data used will be a CSV file</w:t>
+      </w:r>
+    </w:p>
+    <w:p>
+      <w:pPr>
+        <w:rPr>
+          <w:color w:val="000000" w:themeColor="text1"/>
+        </w:rPr>
+      </w:pPr>
+      <w:r>
+        <w:rPr>
+          <w:color w:val="000000" w:themeColor="text1"/>
+        </w:rPr>
+        <w:t xml:space="preserve">The program will apply the CSV file as an </w:t>
+      </w:r>
+      <w:proofErr w:type="spellStart"/>
+      <w:r>
+        <w:rPr>
+          <w:color w:val="000000" w:themeColor="text1"/>
+        </w:rPr>
+        <w:t>SQlite</w:t>
+      </w:r>
+      <w:proofErr w:type="spellEnd"/>
+      <w:r>
+        <w:rPr>
+          <w:color w:val="000000" w:themeColor="text1"/>
+        </w:rPr>
+        <w:t xml:space="preserve"> database.</w:t>
+      </w:r>
+    </w:p>
+    <w:p>
+      <w:pPr>
+        <w:rPr>
+          <w:color w:val="000000" w:themeColor="text1"/>
+        </w:rPr>
+      </w:pPr>
+      <w:r>
+        <w:rPr>
+          <w:color w:val="000000" w:themeColor="text1"/>
+        </w:rPr>
+        <w:t>Each</w:t>
+      </w:r>
+      <w:r>
+        <w:rPr>
+          <w:color w:val="000000" w:themeColor="text1"/>
+        </w:rPr>
+        <w:t xml:space="preserve"> input will apply an SQL query and the</w:t>
+      </w:r>
+      <w:r>
+        <w:rPr>
+          <w:color w:val="000000" w:themeColor="text1"/>
+        </w:rPr>
+        <w:t xml:space="preserve"> output will be based on </w:t>
+      </w:r>
+      <w:r>
+        <w:rPr>
+          <w:color w:val="000000" w:themeColor="text1"/>
+        </w:rPr>
+        <w:t>that</w:t>
+      </w:r>
+      <w:r>
+        <w:rPr>
+          <w:color w:val="000000" w:themeColor="text1"/>
+        </w:rPr>
+        <w:t xml:space="preserve"> Query</w:t>
+      </w:r>
     </w:p>
     <w:p>
       <w:pPr>
@@ -1423,11 +2288,11 @@
           <w:numId w:val="2"/>
         </w:numPr>
       </w:pPr>
-      <w:bookmarkStart w:id="7" w:name="_Toc46748629"/>
+      <w:bookmarkStart w:id="6" w:name="_Toc46748629"/>
       <w:r>
         <w:t>Use Cases</w:t>
       </w:r>
-      <w:bookmarkEnd w:id="7"/>
+      <w:bookmarkEnd w:id="6"/>
       <w:r>
         <w:t xml:space="preserve"> &amp; Use Case Diagrams</w:t>
       </w:r>
@@ -1449,6 +2314,276 @@
           <w:color w:val="FF0000"/>
         </w:rPr>
         <w:t>provide some use cases showing how people may use your software.</w:t>
+      </w:r>
+    </w:p>
+    <w:p>
+      <w:pPr>
+        <w:rPr>
+          <w:bCs/>
+          <w:color w:val="000000" w:themeColor="text1"/>
+        </w:rPr>
+      </w:pPr>
+      <w:r>
+        <w:rPr>
+          <w:bCs/>
+          <w:color w:val="000000" w:themeColor="text1"/>
+        </w:rPr>
+        <w:t xml:space="preserve"> </w:t>
+      </w:r>
+    </w:p>
+    <w:tbl>
+      <w:tblPr>
+        <w:tblStyle w:val="TableGrid"/>
+        <w:tblW w:w="0" w:type="auto"/>
+        <w:tblLook w:val="04A0" w:firstRow="1" w:lastRow="0" w:firstColumn="1" w:lastColumn="0" w:noHBand="0" w:noVBand="1"/>
+      </w:tblPr>
+      <w:tblGrid>
+        <w:gridCol w:w="3005"/>
+        <w:gridCol w:w="3005"/>
+        <w:gridCol w:w="3006"/>
+      </w:tblGrid>
+      <w:tr>
+        <w:tc>
+          <w:tcPr>
+            <w:tcW w:w="3005" w:type="dxa"/>
+            <w:shd w:val="clear" w:color="auto" w:fill="D9DFEF" w:themeFill="accent1" w:themeFillTint="33"/>
+          </w:tcPr>
+          <w:p>
+            <w:pPr>
+              <w:rPr>
+                <w:u w:val="single"/>
+              </w:rPr>
+            </w:pPr>
+            <w:r>
+              <w:rPr>
+                <w:u w:val="single"/>
+              </w:rPr>
+              <w:t>Use Case</w:t>
+            </w:r>
+          </w:p>
+        </w:tc>
+        <w:tc>
+          <w:tcPr>
+            <w:tcW w:w="3005" w:type="dxa"/>
+            <w:shd w:val="clear" w:color="auto" w:fill="D9DFEF" w:themeFill="accent1" w:themeFillTint="33"/>
+          </w:tcPr>
+          <w:p>
+            <w:r>
+              <w:t>Actor</w:t>
+            </w:r>
+          </w:p>
+        </w:tc>
+        <w:tc>
+          <w:tcPr>
+            <w:tcW w:w="3006" w:type="dxa"/>
+            <w:shd w:val="clear" w:color="auto" w:fill="D9DFEF" w:themeFill="accent1" w:themeFillTint="33"/>
+          </w:tcPr>
+          <w:p>
+            <w:r>
+              <w:t>Brief use case description</w:t>
+            </w:r>
+          </w:p>
+        </w:tc>
+      </w:tr>
+      <w:tr>
+        <w:tc>
+          <w:tcPr>
+            <w:tcW w:w="3005" w:type="dxa"/>
+          </w:tcPr>
+          <w:p>
+            <w:r>
+              <w:t>View accidents in each hour</w:t>
+            </w:r>
+          </w:p>
+        </w:tc>
+        <w:tc>
+          <w:tcPr>
+            <w:tcW w:w="3005" w:type="dxa"/>
+          </w:tcPr>
+          <w:p>
+            <w:r>
+              <w:t>User</w:t>
+            </w:r>
+          </w:p>
+        </w:tc>
+        <w:tc>
+          <w:tcPr>
+            <w:tcW w:w="3006" w:type="dxa"/>
+          </w:tcPr>
+          <w:p>
+            <w:r>
+              <w:t xml:space="preserve">User inputs a date range to view accident information in each </w:t>
+            </w:r>
+            <w:proofErr w:type="spellStart"/>
+            <w:proofErr w:type="gramStart"/>
+            <w:r>
+              <w:t>our</w:t>
+            </w:r>
+            <w:proofErr w:type="spellEnd"/>
+            <w:proofErr w:type="gramEnd"/>
+            <w:r>
+              <w:t xml:space="preserve"> of the day</w:t>
+            </w:r>
+          </w:p>
+        </w:tc>
+      </w:tr>
+      <w:tr>
+        <w:tc>
+          <w:tcPr>
+            <w:tcW w:w="3005" w:type="dxa"/>
+          </w:tcPr>
+          <w:p>
+            <w:r>
+              <w:t>View accidents caused by a keyword</w:t>
+            </w:r>
+          </w:p>
+        </w:tc>
+        <w:tc>
+          <w:tcPr>
+            <w:tcW w:w="3005" w:type="dxa"/>
+          </w:tcPr>
+          <w:p>
+            <w:r>
+              <w:t>User</w:t>
+            </w:r>
+          </w:p>
+        </w:tc>
+        <w:tc>
+          <w:tcPr>
+            <w:tcW w:w="3006" w:type="dxa"/>
+          </w:tcPr>
+          <w:p>
+            <w:r>
+              <w:t>User inputs an accident cause keyword to view accident data of that cause</w:t>
+            </w:r>
+          </w:p>
+        </w:tc>
+      </w:tr>
+      <w:tr>
+        <w:tc>
+          <w:tcPr>
+            <w:tcW w:w="3005" w:type="dxa"/>
+          </w:tcPr>
+          <w:p>
+            <w:r>
+              <w:t>Display trends of accidents due to alcohol</w:t>
+            </w:r>
+          </w:p>
+        </w:tc>
+        <w:tc>
+          <w:tcPr>
+            <w:tcW w:w="3005" w:type="dxa"/>
+          </w:tcPr>
+          <w:p>
+            <w:r>
+              <w:t>User</w:t>
+            </w:r>
+          </w:p>
+        </w:tc>
+        <w:tc>
+          <w:tcPr>
+            <w:tcW w:w="3006" w:type="dxa"/>
+          </w:tcPr>
+          <w:p>
+            <w:r>
+              <w:t>User selects an option to display trends of accidents due to alcohol</w:t>
+            </w:r>
+          </w:p>
+        </w:tc>
+      </w:tr>
+      <w:tr>
+        <w:tc>
+          <w:tcPr>
+            <w:tcW w:w="3005" w:type="dxa"/>
+          </w:tcPr>
+          <w:p>
+            <w:r>
+              <w:t>Display road geometry and motorbike accidents</w:t>
+            </w:r>
+          </w:p>
+        </w:tc>
+        <w:tc>
+          <w:tcPr>
+            <w:tcW w:w="3005" w:type="dxa"/>
+          </w:tcPr>
+          <w:p>
+            <w:r>
+              <w:t>User</w:t>
+            </w:r>
+          </w:p>
+        </w:tc>
+        <w:tc>
+          <w:tcPr>
+            <w:tcW w:w="3006" w:type="dxa"/>
+          </w:tcPr>
+          <w:p>
+            <w:r>
+              <w:t>User selects a type of Road Geometry to view motorbike accident statistics for that selection</w:t>
+            </w:r>
+          </w:p>
+        </w:tc>
+      </w:tr>
+    </w:tbl>
+    <w:p>
+      <w:pPr>
+        <w:rPr>
+          <w:color w:val="FF0000"/>
+        </w:rPr>
+      </w:pPr>
+    </w:p>
+    <w:p>
+      <w:pPr>
+        <w:rPr>
+          <w:color w:val="FF0000"/>
+        </w:rPr>
+      </w:pPr>
+      <w:r>
+        <w:rPr>
+          <w:noProof/>
+          <w:color w:val="FF0000"/>
+        </w:rPr>
+        <w:lastRenderedPageBreak/>
+        <w:drawing>
+          <wp:inline distT="0" distB="0" distL="0" distR="0" wp14:anchorId="6D584ADF" wp14:editId="0903FE04">
+            <wp:extent cx="5731510" cy="4131945"/>
+            <wp:effectExtent l="0" t="0" r="2540" b="1905"/>
+            <wp:docPr id="2" name="Picture 2" descr="Diagram&#10;&#10;Description automatically generated"/>
+            <wp:cNvGraphicFramePr>
+              <a:graphicFrameLocks xmlns:a="http://schemas.openxmlformats.org/drawingml/2006/main" noChangeAspect="1"/>
+            </wp:cNvGraphicFramePr>
+            <a:graphic xmlns:a="http://schemas.openxmlformats.org/drawingml/2006/main">
+              <a:graphicData uri="http://schemas.openxmlformats.org/drawingml/2006/picture">
+                <pic:pic xmlns:pic="http://schemas.openxmlformats.org/drawingml/2006/picture">
+                  <pic:nvPicPr>
+                    <pic:cNvPr id="2" name="Picture 2" descr="Diagram&#10;&#10;Description automatically generated"/>
+                    <pic:cNvPicPr/>
+                  </pic:nvPicPr>
+                  <pic:blipFill>
+                    <a:blip r:embed="rId6">
+                      <a:extLst>
+                        <a:ext uri="{28A0092B-C50C-407E-A947-70E740481C1C}">
+                          <a14:useLocalDpi xmlns:a14="http://schemas.microsoft.com/office/drawing/2010/main" val="0"/>
+                        </a:ext>
+                      </a:extLst>
+                    </a:blip>
+                    <a:stretch>
+                      <a:fillRect/>
+                    </a:stretch>
+                  </pic:blipFill>
+                  <pic:spPr>
+                    <a:xfrm>
+                      <a:off x="0" y="0"/>
+                      <a:ext cx="5731510" cy="4131945"/>
+                    </a:xfrm>
+                    <a:prstGeom prst="rect">
+                      <a:avLst/>
+                    </a:prstGeom>
+                  </pic:spPr>
+                </pic:pic>
+              </a:graphicData>
+            </a:graphic>
+          </wp:inline>
+        </w:drawing>
       </w:r>
     </w:p>
     <w:p/>
@@ -1467,7 +2602,7 @@
           <w:numId w:val="2"/>
         </w:numPr>
       </w:pPr>
-      <w:bookmarkStart w:id="8" w:name="_Toc46748630"/>
+      <w:bookmarkStart w:id="7" w:name="_Toc46748630"/>
       <w:r>
         <w:lastRenderedPageBreak/>
         <w:t>Software Design and S</w:t>
@@ -1475,7 +2610,7 @@
       <w:r>
         <w:t>ystem Components</w:t>
       </w:r>
-      <w:bookmarkEnd w:id="8"/>
+      <w:bookmarkEnd w:id="7"/>
     </w:p>
     <w:p>
       <w:pPr>
@@ -1526,6 +2661,42 @@
         <w:t>Functions</w:t>
       </w:r>
     </w:p>
+    <w:p/>
+    <w:p>
+      <w:r>
+        <w:t>Modules:</w:t>
+      </w:r>
+    </w:p>
+    <w:p>
+      <w:proofErr w:type="spellStart"/>
+      <w:r>
+        <w:t>Openpyxl</w:t>
+      </w:r>
+      <w:proofErr w:type="spellEnd"/>
+      <w:r>
+        <w:t xml:space="preserve"> and </w:t>
+      </w:r>
+      <w:proofErr w:type="spellStart"/>
+      <w:r>
+        <w:t>sqlite</w:t>
+      </w:r>
+      <w:proofErr w:type="spellEnd"/>
+    </w:p>
+    <w:p>
+      <w:proofErr w:type="spellStart"/>
+      <w:r>
+        <w:t>Wxpython</w:t>
+      </w:r>
+      <w:proofErr w:type="spellEnd"/>
+      <w:r>
+        <w:t xml:space="preserve"> for </w:t>
+      </w:r>
+      <w:proofErr w:type="spellStart"/>
+      <w:r>
+        <w:t>gui</w:t>
+      </w:r>
+      <w:proofErr w:type="spellEnd"/>
+    </w:p>
     <w:p>
       <w:pPr>
         <w:rPr>
@@ -1560,7 +2731,21 @@
         <w:rPr>
           <w:color w:val="FF0000"/>
         </w:rPr>
-        <w:t>a brief description of what it does  (1 or 2 sentences);</w:t>
+        <w:t xml:space="preserve">a brief description of what it </w:t>
+      </w:r>
+      <w:proofErr w:type="gramStart"/>
+      <w:r>
+        <w:rPr>
+          <w:color w:val="FF0000"/>
+        </w:rPr>
+        <w:t>does  (</w:t>
+      </w:r>
+      <w:proofErr w:type="gramEnd"/>
+      <w:r>
+        <w:rPr>
+          <w:color w:val="FF0000"/>
+        </w:rPr>
+        <w:t>1 or 2 sentences);</w:t>
       </w:r>
     </w:p>
     <w:p>
@@ -1578,8 +2763,16 @@
         <w:rPr>
           <w:color w:val="FF0000"/>
         </w:rPr>
-        <w:t>a list of the input parameters, and their data types, and what they are used for;</w:t>
-      </w:r>
+        <w:t xml:space="preserve">a list of the input parameters, and their data types, and what they are used </w:t>
+      </w:r>
+      <w:proofErr w:type="gramStart"/>
+      <w:r>
+        <w:rPr>
+          <w:color w:val="FF0000"/>
+        </w:rPr>
+        <w:t>for;</w:t>
+      </w:r>
+      <w:proofErr w:type="gramEnd"/>
     </w:p>
     <w:p>
       <w:pPr>
@@ -1596,7 +2789,23 @@
         <w:rPr>
           <w:color w:val="FF0000"/>
         </w:rPr>
-        <w:t>a list of any side effects caused by the function (ie change global or member variables, changes data passed by reference from calling function etc)</w:t>
+        <w:t>a list of any side effects caused by the function (</w:t>
+      </w:r>
+      <w:proofErr w:type="spellStart"/>
+      <w:proofErr w:type="gramStart"/>
+      <w:r>
+        <w:rPr>
+          <w:color w:val="FF0000"/>
+        </w:rPr>
+        <w:t>ie</w:t>
+      </w:r>
+      <w:proofErr w:type="spellEnd"/>
+      <w:proofErr w:type="gramEnd"/>
+      <w:r>
+        <w:rPr>
+          <w:color w:val="FF0000"/>
+        </w:rPr>
+        <w:t xml:space="preserve"> change global or member variables, changes data passed by reference from calling function etc)</w:t>
       </w:r>
     </w:p>
     <w:p>
@@ -1643,7 +2852,23 @@
         <w:rPr>
           <w:color w:val="FF0000"/>
         </w:rPr>
-        <w:t>List of all data structures in the software (eg linked lists, trees, arrays etc)</w:t>
+        <w:t>List of all data structures in the software (</w:t>
+      </w:r>
+      <w:proofErr w:type="spellStart"/>
+      <w:proofErr w:type="gramStart"/>
+      <w:r>
+        <w:rPr>
+          <w:color w:val="FF0000"/>
+        </w:rPr>
+        <w:t>eg</w:t>
+      </w:r>
+      <w:proofErr w:type="spellEnd"/>
+      <w:proofErr w:type="gramEnd"/>
+      <w:r>
+        <w:rPr>
+          <w:color w:val="FF0000"/>
+        </w:rPr>
+        <w:t xml:space="preserve"> linked lists, trees, arrays etc)</w:t>
       </w:r>
       <w:r>
         <w:rPr>
@@ -1809,12 +3034,12 @@
           <w:numId w:val="2"/>
         </w:numPr>
       </w:pPr>
-      <w:bookmarkStart w:id="9" w:name="_Toc46748633"/>
+      <w:bookmarkStart w:id="8" w:name="_Toc46748633"/>
       <w:r>
         <w:lastRenderedPageBreak/>
         <w:t>User Interface Design</w:t>
       </w:r>
-      <w:bookmarkEnd w:id="9"/>
+      <w:bookmarkEnd w:id="8"/>
     </w:p>
     <w:p>
       <w:pPr>
@@ -1932,7 +3157,21 @@
         <w:rPr>
           <w:color w:val="FF0000"/>
         </w:rPr>
-        <w:t xml:space="preserve">Detail your visual design: Layout, visual elements, icons, graphics, style, colour, fonts general screen designs. This can be sketches, wireframes, mockups etc, supported by a discussion, explanation, and </w:t>
+        <w:t xml:space="preserve">Detail your visual design: Layout, visual elements, icons, graphics, style, colour, fonts general screen designs. This can be sketches, wireframes, </w:t>
+      </w:r>
+      <w:proofErr w:type="spellStart"/>
+      <w:r>
+        <w:rPr>
+          <w:color w:val="FF0000"/>
+        </w:rPr>
+        <w:t>mockups</w:t>
+      </w:r>
+      <w:proofErr w:type="spellEnd"/>
+      <w:r>
+        <w:rPr>
+          <w:color w:val="FF0000"/>
+        </w:rPr>
+        <w:t xml:space="preserve"> etc, supported by a discussion, explanation, and </w:t>
       </w:r>
       <w:r>
         <w:rPr>
@@ -1954,8 +3193,121 @@
 </file>
 
 <file path=word/numbering.xml><?xml version="1.0" encoding="utf-8"?>
-<w:numbering xmlns:wpc="http://schemas.microsoft.com/office/word/2010/wordprocessingCanvas" xmlns:cx="http://schemas.microsoft.com/office/drawing/2014/chartex" xmlns:cx1="http://schemas.microsoft.com/office/drawing/2015/9/8/chartex" xmlns:mc="http://schemas.openxmlformats.org/markup-compatibility/2006" xmlns:o="urn:schemas-microsoft-com:office:office" xmlns:r="http://schemas.openxmlformats.org/officeDocument/2006/relationships" xmlns:m="http://schemas.openxmlformats.org/officeDocument/2006/math" xmlns:v="urn:schemas-microsoft-com:vml" xmlns:wp14="http://schemas.microsoft.com/office/word/2010/wordprocessingDrawing" xmlns:wp="http://schemas.openxmlformats.org/drawingml/2006/wordprocessingDrawing" xmlns:w10="urn:schemas-microsoft-com:office:word" xmlns:w="http://schemas.openxmlformats.org/wordprocessingml/2006/main" xmlns:w14="http://schemas.microsoft.com/office/word/2010/wordml" xmlns:w15="http://schemas.microsoft.com/office/word/2012/wordml" xmlns:w16se="http://schemas.microsoft.com/office/word/2015/wordml/symex" xmlns:wpg="http://schemas.microsoft.com/office/word/2010/wordprocessingGroup" xmlns:wpi="http://schemas.microsoft.com/office/word/2010/wordprocessingInk" xmlns:wne="http://schemas.microsoft.com/office/word/2006/wordml" xmlns:wps="http://schemas.microsoft.com/office/word/2010/wordprocessingShape" mc:Ignorable="w14 w15 w16se wp14">
+<w:numbering xmlns:wpc="http://schemas.microsoft.com/office/word/2010/wordprocessingCanvas" xmlns:cx="http://schemas.microsoft.com/office/drawing/2014/chartex" xmlns:cx1="http://schemas.microsoft.com/office/drawing/2015/9/8/chartex" xmlns:cx2="http://schemas.microsoft.com/office/drawing/2015/10/21/chartex" xmlns:cx3="http://schemas.microsoft.com/office/drawing/2016/5/9/chartex" xmlns:cx4="http://schemas.microsoft.com/office/drawing/2016/5/10/chartex" xmlns:cx5="http://schemas.microsoft.com/office/drawing/2016/5/11/chartex" xmlns:cx6="http://schemas.microsoft.com/office/drawing/2016/5/12/chartex" xmlns:cx7="http://schemas.microsoft.com/office/drawing/2016/5/13/chartex" xmlns:cx8="http://schemas.microsoft.com/office/drawing/2016/5/14/chartex" xmlns:mc="http://schemas.openxmlformats.org/markup-compatibility/2006" xmlns:aink="http://schemas.microsoft.com/office/drawing/2016/ink" xmlns:am3d="http://schemas.microsoft.com/office/drawing/2017/model3d" xmlns:o="urn:schemas-microsoft-com:office:office" xmlns:oel="http://schemas.microsoft.com/office/2019/extlst" xmlns:r="http://schemas.openxmlformats.org/officeDocument/2006/relationships" xmlns:m="http://schemas.openxmlformats.org/officeDocument/2006/math" xmlns:v="urn:schemas-microsoft-com:vml" xmlns:wp14="http://schemas.microsoft.com/office/word/2010/wordprocessingDrawing" xmlns:wp="http://schemas.openxmlformats.org/drawingml/2006/wordprocessingDrawing" xmlns:w10="urn:schemas-microsoft-com:office:word" xmlns:w="http://schemas.openxmlformats.org/wordprocessingml/2006/main" xmlns:w14="http://schemas.microsoft.com/office/word/2010/wordml" xmlns:w15="http://schemas.microsoft.com/office/word/2012/wordml" xmlns:w16cex="http://schemas.microsoft.com/office/word/2018/wordml/cex" xmlns:w16cid="http://schemas.microsoft.com/office/word/2016/wordml/cid" xmlns:w16="http://schemas.microsoft.com/office/word/2018/wordml" xmlns:w16sdtdh="http://schemas.microsoft.com/office/word/2020/wordml/sdtdatahash" xmlns:w16se="http://schemas.microsoft.com/office/word/2015/wordml/symex" xmlns:wpg="http://schemas.microsoft.com/office/word/2010/wordprocessingGroup" xmlns:wpi="http://schemas.microsoft.com/office/word/2010/wordprocessingInk" xmlns:wne="http://schemas.microsoft.com/office/word/2006/wordml" xmlns:wps="http://schemas.microsoft.com/office/word/2010/wordprocessingShape" mc:Ignorable="w14 w15 w16se w16cid w16 w16cex w16sdtdh wp14">
   <w:abstractNum w:abstractNumId="0" w15:restartNumberingAfterBreak="0">
+    <w:nsid w:val="25DE6085"/>
+    <w:multiLevelType w:val="hybridMultilevel"/>
+    <w:tmpl w:val="5E8A43FA"/>
+    <w:lvl w:ilvl="0" w:tplc="0C090001">
+      <w:start w:val="1"/>
+      <w:numFmt w:val="bullet"/>
+      <w:lvlText w:val=""/>
+      <w:lvlJc w:val="left"/>
+      <w:pPr>
+        <w:ind w:left="720" w:hanging="360"/>
+      </w:pPr>
+      <w:rPr>
+        <w:rFonts w:ascii="Symbol" w:hAnsi="Symbol" w:hint="default"/>
+      </w:rPr>
+    </w:lvl>
+    <w:lvl w:ilvl="1" w:tplc="0C090003" w:tentative="1">
+      <w:start w:val="1"/>
+      <w:numFmt w:val="bullet"/>
+      <w:lvlText w:val="o"/>
+      <w:lvlJc w:val="left"/>
+      <w:pPr>
+        <w:ind w:left="1440" w:hanging="360"/>
+      </w:pPr>
+      <w:rPr>
+        <w:rFonts w:ascii="Courier New" w:hAnsi="Courier New" w:cs="Courier New" w:hint="default"/>
+      </w:rPr>
+    </w:lvl>
+    <w:lvl w:ilvl="2" w:tplc="0C090005" w:tentative="1">
+      <w:start w:val="1"/>
+      <w:numFmt w:val="bullet"/>
+      <w:lvlText w:val=""/>
+      <w:lvlJc w:val="left"/>
+      <w:pPr>
+        <w:ind w:left="2160" w:hanging="360"/>
+      </w:pPr>
+      <w:rPr>
+        <w:rFonts w:ascii="Wingdings" w:hAnsi="Wingdings" w:hint="default"/>
+      </w:rPr>
+    </w:lvl>
+    <w:lvl w:ilvl="3" w:tplc="0C090001" w:tentative="1">
+      <w:start w:val="1"/>
+      <w:numFmt w:val="bullet"/>
+      <w:lvlText w:val=""/>
+      <w:lvlJc w:val="left"/>
+      <w:pPr>
+        <w:ind w:left="2880" w:hanging="360"/>
+      </w:pPr>
+      <w:rPr>
+        <w:rFonts w:ascii="Symbol" w:hAnsi="Symbol" w:hint="default"/>
+      </w:rPr>
+    </w:lvl>
+    <w:lvl w:ilvl="4" w:tplc="0C090003" w:tentative="1">
+      <w:start w:val="1"/>
+      <w:numFmt w:val="bullet"/>
+      <w:lvlText w:val="o"/>
+      <w:lvlJc w:val="left"/>
+      <w:pPr>
+        <w:ind w:left="3600" w:hanging="360"/>
+      </w:pPr>
+      <w:rPr>
+        <w:rFonts w:ascii="Courier New" w:hAnsi="Courier New" w:cs="Courier New" w:hint="default"/>
+      </w:rPr>
+    </w:lvl>
+    <w:lvl w:ilvl="5" w:tplc="0C090005" w:tentative="1">
+      <w:start w:val="1"/>
+      <w:numFmt w:val="bullet"/>
+      <w:lvlText w:val=""/>
+      <w:lvlJc w:val="left"/>
+      <w:pPr>
+        <w:ind w:left="4320" w:hanging="360"/>
+      </w:pPr>
+      <w:rPr>
+        <w:rFonts w:ascii="Wingdings" w:hAnsi="Wingdings" w:hint="default"/>
+      </w:rPr>
+    </w:lvl>
+    <w:lvl w:ilvl="6" w:tplc="0C090001" w:tentative="1">
+      <w:start w:val="1"/>
+      <w:numFmt w:val="bullet"/>
+      <w:lvlText w:val=""/>
+      <w:lvlJc w:val="left"/>
+      <w:pPr>
+        <w:ind w:left="5040" w:hanging="360"/>
+      </w:pPr>
+      <w:rPr>
+        <w:rFonts w:ascii="Symbol" w:hAnsi="Symbol" w:hint="default"/>
+      </w:rPr>
+    </w:lvl>
+    <w:lvl w:ilvl="7" w:tplc="0C090003" w:tentative="1">
+      <w:start w:val="1"/>
+      <w:numFmt w:val="bullet"/>
+      <w:lvlText w:val="o"/>
+      <w:lvlJc w:val="left"/>
+      <w:pPr>
+        <w:ind w:left="5760" w:hanging="360"/>
+      </w:pPr>
+      <w:rPr>
+        <w:rFonts w:ascii="Courier New" w:hAnsi="Courier New" w:cs="Courier New" w:hint="default"/>
+      </w:rPr>
+    </w:lvl>
+    <w:lvl w:ilvl="8" w:tplc="0C090005" w:tentative="1">
+      <w:start w:val="1"/>
+      <w:numFmt w:val="bullet"/>
+      <w:lvlText w:val=""/>
+      <w:lvlJc w:val="left"/>
+      <w:pPr>
+        <w:ind w:left="6480" w:hanging="360"/>
+      </w:pPr>
+      <w:rPr>
+        <w:rFonts w:ascii="Wingdings" w:hAnsi="Wingdings" w:hint="default"/>
+      </w:rPr>
+    </w:lvl>
+  </w:abstractNum>
+  <w:abstractNum w:abstractNumId="1" w15:restartNumberingAfterBreak="0">
     <w:nsid w:val="367E3F6A"/>
     <w:multiLevelType w:val="hybridMultilevel"/>
     <w:tmpl w:val="0CB6E2E4"/>
@@ -2067,7 +3419,7 @@
       </w:rPr>
     </w:lvl>
   </w:abstractNum>
-  <w:abstractNum w:abstractNumId="1" w15:restartNumberingAfterBreak="0">
+  <w:abstractNum w:abstractNumId="2" w15:restartNumberingAfterBreak="0">
     <w:nsid w:val="375D36C8"/>
     <w:multiLevelType w:val="multilevel"/>
     <w:tmpl w:val="CF405D9C"/>
@@ -2180,7 +3532,120 @@
       </w:rPr>
     </w:lvl>
   </w:abstractNum>
-  <w:abstractNum w:abstractNumId="2" w15:restartNumberingAfterBreak="0">
+  <w:abstractNum w:abstractNumId="3" w15:restartNumberingAfterBreak="0">
+    <w:nsid w:val="495C177D"/>
+    <w:multiLevelType w:val="hybridMultilevel"/>
+    <w:tmpl w:val="60947C98"/>
+    <w:lvl w:ilvl="0" w:tplc="7B62F4D6">
+      <w:start w:val="1"/>
+      <w:numFmt w:val="bullet"/>
+      <w:lvlText w:val="-"/>
+      <w:lvlJc w:val="left"/>
+      <w:pPr>
+        <w:ind w:left="720" w:hanging="360"/>
+      </w:pPr>
+      <w:rPr>
+        <w:rFonts w:ascii="Calibri" w:eastAsiaTheme="minorEastAsia" w:hAnsi="Calibri" w:cs="Calibri" w:hint="default"/>
+      </w:rPr>
+    </w:lvl>
+    <w:lvl w:ilvl="1" w:tplc="0C090003" w:tentative="1">
+      <w:start w:val="1"/>
+      <w:numFmt w:val="bullet"/>
+      <w:lvlText w:val="o"/>
+      <w:lvlJc w:val="left"/>
+      <w:pPr>
+        <w:ind w:left="1440" w:hanging="360"/>
+      </w:pPr>
+      <w:rPr>
+        <w:rFonts w:ascii="Courier New" w:hAnsi="Courier New" w:cs="Courier New" w:hint="default"/>
+      </w:rPr>
+    </w:lvl>
+    <w:lvl w:ilvl="2" w:tplc="0C090005" w:tentative="1">
+      <w:start w:val="1"/>
+      <w:numFmt w:val="bullet"/>
+      <w:lvlText w:val=""/>
+      <w:lvlJc w:val="left"/>
+      <w:pPr>
+        <w:ind w:left="2160" w:hanging="360"/>
+      </w:pPr>
+      <w:rPr>
+        <w:rFonts w:ascii="Wingdings" w:hAnsi="Wingdings" w:hint="default"/>
+      </w:rPr>
+    </w:lvl>
+    <w:lvl w:ilvl="3" w:tplc="0C090001" w:tentative="1">
+      <w:start w:val="1"/>
+      <w:numFmt w:val="bullet"/>
+      <w:lvlText w:val=""/>
+      <w:lvlJc w:val="left"/>
+      <w:pPr>
+        <w:ind w:left="2880" w:hanging="360"/>
+      </w:pPr>
+      <w:rPr>
+        <w:rFonts w:ascii="Symbol" w:hAnsi="Symbol" w:hint="default"/>
+      </w:rPr>
+    </w:lvl>
+    <w:lvl w:ilvl="4" w:tplc="0C090003" w:tentative="1">
+      <w:start w:val="1"/>
+      <w:numFmt w:val="bullet"/>
+      <w:lvlText w:val="o"/>
+      <w:lvlJc w:val="left"/>
+      <w:pPr>
+        <w:ind w:left="3600" w:hanging="360"/>
+      </w:pPr>
+      <w:rPr>
+        <w:rFonts w:ascii="Courier New" w:hAnsi="Courier New" w:cs="Courier New" w:hint="default"/>
+      </w:rPr>
+    </w:lvl>
+    <w:lvl w:ilvl="5" w:tplc="0C090005" w:tentative="1">
+      <w:start w:val="1"/>
+      <w:numFmt w:val="bullet"/>
+      <w:lvlText w:val=""/>
+      <w:lvlJc w:val="left"/>
+      <w:pPr>
+        <w:ind w:left="4320" w:hanging="360"/>
+      </w:pPr>
+      <w:rPr>
+        <w:rFonts w:ascii="Wingdings" w:hAnsi="Wingdings" w:hint="default"/>
+      </w:rPr>
+    </w:lvl>
+    <w:lvl w:ilvl="6" w:tplc="0C090001" w:tentative="1">
+      <w:start w:val="1"/>
+      <w:numFmt w:val="bullet"/>
+      <w:lvlText w:val=""/>
+      <w:lvlJc w:val="left"/>
+      <w:pPr>
+        <w:ind w:left="5040" w:hanging="360"/>
+      </w:pPr>
+      <w:rPr>
+        <w:rFonts w:ascii="Symbol" w:hAnsi="Symbol" w:hint="default"/>
+      </w:rPr>
+    </w:lvl>
+    <w:lvl w:ilvl="7" w:tplc="0C090003" w:tentative="1">
+      <w:start w:val="1"/>
+      <w:numFmt w:val="bullet"/>
+      <w:lvlText w:val="o"/>
+      <w:lvlJc w:val="left"/>
+      <w:pPr>
+        <w:ind w:left="5760" w:hanging="360"/>
+      </w:pPr>
+      <w:rPr>
+        <w:rFonts w:ascii="Courier New" w:hAnsi="Courier New" w:cs="Courier New" w:hint="default"/>
+      </w:rPr>
+    </w:lvl>
+    <w:lvl w:ilvl="8" w:tplc="0C090005" w:tentative="1">
+      <w:start w:val="1"/>
+      <w:numFmt w:val="bullet"/>
+      <w:lvlText w:val=""/>
+      <w:lvlJc w:val="left"/>
+      <w:pPr>
+        <w:ind w:left="6480" w:hanging="360"/>
+      </w:pPr>
+      <w:rPr>
+        <w:rFonts w:ascii="Wingdings" w:hAnsi="Wingdings" w:hint="default"/>
+      </w:rPr>
+    </w:lvl>
+  </w:abstractNum>
+  <w:abstractNum w:abstractNumId="4" w15:restartNumberingAfterBreak="0">
     <w:nsid w:val="594D2C6D"/>
     <w:multiLevelType w:val="hybridMultilevel"/>
     <w:tmpl w:val="BA2812A4"/>
@@ -2292,7 +3757,7 @@
       </w:rPr>
     </w:lvl>
   </w:abstractNum>
-  <w:abstractNum w:abstractNumId="3" w15:restartNumberingAfterBreak="0">
+  <w:abstractNum w:abstractNumId="5" w15:restartNumberingAfterBreak="0">
     <w:nsid w:val="63D23837"/>
     <w:multiLevelType w:val="hybridMultilevel"/>
     <w:tmpl w:val="9BD61186"/>
@@ -2404,7 +3869,7 @@
       </w:rPr>
     </w:lvl>
   </w:abstractNum>
-  <w:abstractNum w:abstractNumId="4" w15:restartNumberingAfterBreak="0">
+  <w:abstractNum w:abstractNumId="6" w15:restartNumberingAfterBreak="0">
     <w:nsid w:val="66162F7D"/>
     <w:multiLevelType w:val="hybridMultilevel"/>
     <w:tmpl w:val="38A2F066"/>
@@ -2517,7 +3982,7 @@
       </w:rPr>
     </w:lvl>
   </w:abstractNum>
-  <w:abstractNum w:abstractNumId="5" w15:restartNumberingAfterBreak="0">
+  <w:abstractNum w:abstractNumId="7" w15:restartNumberingAfterBreak="0">
     <w:nsid w:val="765D23A3"/>
     <w:multiLevelType w:val="multilevel"/>
     <w:tmpl w:val="D2A25216"/>
@@ -2630,29 +4095,35 @@
       </w:rPr>
     </w:lvl>
   </w:abstractNum>
-  <w:num w:numId="1">
+  <w:num w:numId="1" w16cid:durableId="1795252658">
+    <w:abstractNumId w:val="2"/>
+  </w:num>
+  <w:num w:numId="2" w16cid:durableId="1205365812">
+    <w:abstractNumId w:val="7"/>
+  </w:num>
+  <w:num w:numId="3" w16cid:durableId="1457720839">
+    <w:abstractNumId w:val="6"/>
+  </w:num>
+  <w:num w:numId="4" w16cid:durableId="2003702031">
+    <w:abstractNumId w:val="4"/>
+  </w:num>
+  <w:num w:numId="5" w16cid:durableId="2122872989">
+    <w:abstractNumId w:val="5"/>
+  </w:num>
+  <w:num w:numId="6" w16cid:durableId="1784886282">
     <w:abstractNumId w:val="1"/>
   </w:num>
-  <w:num w:numId="2">
-    <w:abstractNumId w:val="5"/>
-  </w:num>
-  <w:num w:numId="3">
-    <w:abstractNumId w:val="4"/>
-  </w:num>
-  <w:num w:numId="4">
-    <w:abstractNumId w:val="2"/>
-  </w:num>
-  <w:num w:numId="5">
+  <w:num w:numId="7" w16cid:durableId="2022926353">
     <w:abstractNumId w:val="3"/>
   </w:num>
-  <w:num w:numId="6">
+  <w:num w:numId="8" w16cid:durableId="826822562">
     <w:abstractNumId w:val="0"/>
   </w:num>
 </w:numbering>
 </file>
 
 <file path=word/styles.xml><?xml version="1.0" encoding="utf-8"?>
-<w:styles xmlns:mc="http://schemas.openxmlformats.org/markup-compatibility/2006" xmlns:r="http://schemas.openxmlformats.org/officeDocument/2006/relationships" xmlns:w="http://schemas.openxmlformats.org/wordprocessingml/2006/main" xmlns:w14="http://schemas.microsoft.com/office/word/2010/wordml" xmlns:w15="http://schemas.microsoft.com/office/word/2012/wordml" xmlns:w16se="http://schemas.microsoft.com/office/word/2015/wordml/symex" mc:Ignorable="w14 w15 w16se">
+<w:styles xmlns:mc="http://schemas.openxmlformats.org/markup-compatibility/2006" xmlns:r="http://schemas.openxmlformats.org/officeDocument/2006/relationships" xmlns:w="http://schemas.openxmlformats.org/wordprocessingml/2006/main" xmlns:w14="http://schemas.microsoft.com/office/word/2010/wordml" xmlns:w15="http://schemas.microsoft.com/office/word/2012/wordml" xmlns:w16cex="http://schemas.microsoft.com/office/word/2018/wordml/cex" xmlns:w16cid="http://schemas.microsoft.com/office/word/2016/wordml/cid" xmlns:w16="http://schemas.microsoft.com/office/word/2018/wordml" xmlns:w16sdtdh="http://schemas.microsoft.com/office/word/2020/wordml/sdtdatahash" xmlns:w16se="http://schemas.microsoft.com/office/word/2015/wordml/symex" mc:Ignorable="w14 w15 w16se w16cid w16 w16cex w16sdtdh">
   <w:docDefaults>
     <w:rPrDefault>
       <w:rPr>
@@ -2668,7 +4139,7 @@
       </w:pPr>
     </w:pPrDefault>
   </w:docDefaults>
-  <w:latentStyles w:defLockedState="0" w:defUIPriority="99" w:defSemiHidden="0" w:defUnhideWhenUsed="0" w:defQFormat="0" w:count="371">
+  <w:latentStyles w:defLockedState="0" w:defUIPriority="99" w:defSemiHidden="0" w:defUnhideWhenUsed="0" w:defQFormat="0" w:count="376">
     <w:lsdException w:name="Normal" w:uiPriority="0" w:qFormat="1"/>
     <w:lsdException w:name="heading 1" w:uiPriority="9" w:qFormat="1"/>
     <w:lsdException w:name="heading 2" w:semiHidden="1" w:uiPriority="9" w:unhideWhenUsed="1" w:qFormat="1"/>
@@ -3040,6 +4511,11 @@
     <w:lsdException w:name="List Table 5 Dark Accent 6" w:uiPriority="50"/>
     <w:lsdException w:name="List Table 6 Colorful Accent 6" w:uiPriority="51"/>
     <w:lsdException w:name="List Table 7 Colorful Accent 6" w:uiPriority="52"/>
+    <w:lsdException w:name="Mention" w:semiHidden="1" w:unhideWhenUsed="1"/>
+    <w:lsdException w:name="Smart Hyperlink" w:semiHidden="1" w:unhideWhenUsed="1"/>
+    <w:lsdException w:name="Hashtag" w:semiHidden="1" w:unhideWhenUsed="1"/>
+    <w:lsdException w:name="Unresolved Mention" w:semiHidden="1" w:unhideWhenUsed="1"/>
+    <w:lsdException w:name="Smart Link" w:semiHidden="1" w:unhideWhenUsed="1"/>
   </w:latentStyles>
   <w:style w:type="paragraph" w:default="1" w:styleId="Normal">
     <w:name w:val="Normal"/>
@@ -3743,6 +5219,28 @@
       <w:lang w:val="en-US"/>
     </w:rPr>
   </w:style>
+  <w:style w:type="table" w:styleId="TableGrid">
+    <w:name w:val="Table Grid"/>
+    <w:basedOn w:val="TableNormal"/>
+    <w:uiPriority w:val="39"/>
+    <w:rsid w:val="003C7CA0"/>
+    <w:pPr>
+      <w:spacing w:after="0" w:line="240" w:lineRule="auto"/>
+    </w:pPr>
+    <w:rPr>
+      <w:rFonts w:eastAsiaTheme="minorHAnsi"/>
+    </w:rPr>
+    <w:tblPr>
+      <w:tblBorders>
+        <w:top w:val="single" w:sz="4" w:space="0" w:color="auto"/>
+        <w:left w:val="single" w:sz="4" w:space="0" w:color="auto"/>
+        <w:bottom w:val="single" w:sz="4" w:space="0" w:color="auto"/>
+        <w:right w:val="single" w:sz="4" w:space="0" w:color="auto"/>
+        <w:insideH w:val="single" w:sz="4" w:space="0" w:color="auto"/>
+        <w:insideV w:val="single" w:sz="4" w:space="0" w:color="auto"/>
+      </w:tblBorders>
+    </w:tblPr>
+  </w:style>
 </w:styles>
 </file>
 

</xml_diff>

<commit_message>
Added details to Software Design Document including Data structures, functions and design decisions
</commit_message>
<xml_diff>
--- a/Software Design Document.docx
+++ b/Software Design Document.docx
@@ -15,16 +15,44 @@
         <w:pStyle w:val="Title"/>
       </w:pPr>
       <w:r>
-        <w:t>&lt;Project Name&gt;</w:t>
-      </w:r>
-    </w:p>
-    <w:p>
-      <w:r>
-        <w:t>Student Name</w:t>
-      </w:r>
-      <w:r>
-        <w:t>s</w:t>
-      </w:r>
+        <w:t xml:space="preserve">GUI for </w:t>
+      </w:r>
+      <w:proofErr w:type="spellStart"/>
+      <w:r>
+        <w:t>VicAccidentStats</w:t>
+      </w:r>
+      <w:proofErr w:type="spellEnd"/>
+      <w:r>
+        <w:t xml:space="preserve"> </w:t>
+      </w:r>
+      <w:r>
+        <w:t>App</w:t>
+      </w:r>
+    </w:p>
+    <w:p>
+      <w:r>
+        <w:t>Taylor Edgerton</w:t>
+      </w:r>
+    </w:p>
+    <w:p>
+      <w:r>
+        <w:t>Davinder Grewal</w:t>
+      </w:r>
+    </w:p>
+    <w:p>
+      <w:proofErr w:type="spellStart"/>
+      <w:r>
+        <w:t>Kiarna</w:t>
+      </w:r>
+      <w:proofErr w:type="spellEnd"/>
+      <w:r>
+        <w:t xml:space="preserve"> </w:t>
+      </w:r>
+      <w:proofErr w:type="spellStart"/>
+      <w:r>
+        <w:t>Broomhead</w:t>
+      </w:r>
+      <w:proofErr w:type="spellEnd"/>
     </w:p>
     <w:p>
       <w:r>
@@ -1568,11 +1596,9 @@
             <w:r>
               <w:t xml:space="preserve">System can be used on a computer </w:t>
             </w:r>
-            <w:proofErr w:type="gramStart"/>
-            <w:r>
-              <w:t>work station</w:t>
-            </w:r>
-            <w:proofErr w:type="gramEnd"/>
+            <w:r>
+              <w:t>workstation</w:t>
+            </w:r>
             <w:r>
               <w:t xml:space="preserve"> or laptop if required.</w:t>
             </w:r>
@@ -1960,7 +1986,7 @@
       </w:tr>
       <w:tr>
         <w:trPr>
-          <w:trHeight w:val="770"/>
+          <w:trHeight w:val="1695"/>
         </w:trPr>
         <w:tc>
           <w:tcPr>
@@ -2026,7 +2052,7 @@
         <w:trPr>
           <w:gridAfter w:val="2"/>
           <w:wAfter w:w="7655" w:type="dxa"/>
-          <w:trHeight w:val="506"/>
+          <w:trHeight w:val="300"/>
         </w:trPr>
         <w:tc>
           <w:tcPr>
@@ -2140,6 +2166,7 @@
         <w:rPr>
           <w:color w:val="FF0000"/>
         </w:rPr>
+        <w:lastRenderedPageBreak/>
         <w:t xml:space="preserve">R1.2 </w:t>
       </w:r>
       <w:r>
@@ -2160,7 +2187,6 @@
         <w:rPr>
           <w:color w:val="FF0000"/>
         </w:rPr>
-        <w:lastRenderedPageBreak/>
         <w:t>etc …</w:t>
       </w:r>
     </w:p>
@@ -2228,14 +2254,12 @@
         </w:rPr>
         <w:t xml:space="preserve">The program will apply the CSV file as an </w:t>
       </w:r>
-      <w:proofErr w:type="spellStart"/>
       <w:r>
         <w:rPr>
           <w:color w:val="000000" w:themeColor="text1"/>
         </w:rPr>
-        <w:t>SQlite</w:t>
-      </w:r>
-      <w:proofErr w:type="spellEnd"/>
+        <w:t>SQLite</w:t>
+      </w:r>
       <w:r>
         <w:rPr>
           <w:color w:val="000000" w:themeColor="text1"/>
@@ -2414,15 +2438,11 @@
             <w:r>
               <w:t xml:space="preserve">User inputs a date range to view accident information in each </w:t>
             </w:r>
-            <w:proofErr w:type="spellStart"/>
-            <w:proofErr w:type="gramStart"/>
-            <w:r>
-              <w:t>our</w:t>
-            </w:r>
-            <w:proofErr w:type="spellEnd"/>
-            <w:proofErr w:type="gramEnd"/>
-            <w:r>
-              <w:t xml:space="preserve"> of the day</w:t>
+            <w:r>
+              <w:t>h</w:t>
+            </w:r>
+            <w:r>
+              <w:t>our of the day</w:t>
             </w:r>
           </w:p>
         </w:tc>
@@ -2670,33 +2690,160 @@
     <w:p>
       <w:proofErr w:type="spellStart"/>
       <w:r>
+        <w:rPr>
+          <w:rFonts w:ascii="Calibri" w:eastAsia="Calibri" w:hAnsi="Calibri" w:cs="Calibri"/>
+        </w:rPr>
         <w:t>Openpyxl</w:t>
       </w:r>
       <w:proofErr w:type="spellEnd"/>
       <w:r>
-        <w:t xml:space="preserve"> and </w:t>
+        <w:rPr>
+          <w:rFonts w:ascii="Calibri" w:eastAsia="Calibri" w:hAnsi="Calibri" w:cs="Calibri"/>
+        </w:rPr>
+        <w:t xml:space="preserve"> is a python tool for reading and writing Excel 2010 xlsx/</w:t>
       </w:r>
       <w:proofErr w:type="spellStart"/>
       <w:r>
-        <w:t>sqlite</w:t>
+        <w:rPr>
+          <w:rFonts w:ascii="Calibri" w:eastAsia="Calibri" w:hAnsi="Calibri" w:cs="Calibri"/>
+        </w:rPr>
+        <w:t>xlsm</w:t>
       </w:r>
       <w:proofErr w:type="spellEnd"/>
-    </w:p>
-    <w:p>
+      <w:r>
+        <w:rPr>
+          <w:rFonts w:ascii="Calibri" w:eastAsia="Calibri" w:hAnsi="Calibri" w:cs="Calibri"/>
+        </w:rPr>
+        <w:t>/</w:t>
+      </w:r>
       <w:proofErr w:type="spellStart"/>
       <w:r>
-        <w:t>Wxpython</w:t>
+        <w:rPr>
+          <w:rFonts w:ascii="Calibri" w:eastAsia="Calibri" w:hAnsi="Calibri" w:cs="Calibri"/>
+        </w:rPr>
+        <w:t>xltx</w:t>
       </w:r>
       <w:proofErr w:type="spellEnd"/>
       <w:r>
-        <w:t xml:space="preserve"> for </w:t>
+        <w:rPr>
+          <w:rFonts w:ascii="Calibri" w:eastAsia="Calibri" w:hAnsi="Calibri" w:cs="Calibri"/>
+        </w:rPr>
+        <w:t>/</w:t>
       </w:r>
       <w:proofErr w:type="spellStart"/>
       <w:r>
-        <w:t>gui</w:t>
+        <w:rPr>
+          <w:rFonts w:ascii="Calibri" w:eastAsia="Calibri" w:hAnsi="Calibri" w:cs="Calibri"/>
+        </w:rPr>
+        <w:t>xltm</w:t>
       </w:r>
       <w:proofErr w:type="spellEnd"/>
-    </w:p>
+      <w:r>
+        <w:rPr>
+          <w:rFonts w:ascii="Calibri" w:eastAsia="Calibri" w:hAnsi="Calibri" w:cs="Calibri"/>
+        </w:rPr>
+        <w:t xml:space="preserve"> files.</w:t>
+      </w:r>
+    </w:p>
+    <w:p>
+      <w:r>
+        <w:rPr>
+          <w:rFonts w:ascii="Calibri" w:eastAsia="Calibri" w:hAnsi="Calibri" w:cs="Calibri"/>
+        </w:rPr>
+        <w:t>SQLite is a C library that provides compact disk-based storage.</w:t>
+      </w:r>
+    </w:p>
+    <w:p>
+      <w:pPr>
+        <w:rPr>
+          <w:rFonts w:ascii="Calibri" w:eastAsia="Calibri" w:hAnsi="Calibri" w:cs="Calibri"/>
+        </w:rPr>
+      </w:pPr>
+      <w:proofErr w:type="spellStart"/>
+      <w:r>
+        <w:rPr>
+          <w:rFonts w:ascii="Calibri" w:eastAsia="Calibri" w:hAnsi="Calibri" w:cs="Calibri"/>
+        </w:rPr>
+        <w:t>wxPython</w:t>
+      </w:r>
+      <w:proofErr w:type="spellEnd"/>
+      <w:r>
+        <w:rPr>
+          <w:rFonts w:ascii="Calibri" w:eastAsia="Calibri" w:hAnsi="Calibri" w:cs="Calibri"/>
+        </w:rPr>
+        <w:t xml:space="preserve"> is a cross-platform framework for creating graphical user interfaces for desktop computers.</w:t>
+      </w:r>
+    </w:p>
+    <w:p>
+      <w:pPr>
+        <w:rPr>
+          <w:rFonts w:ascii="Calibri" w:eastAsia="Calibri" w:hAnsi="Calibri" w:cs="Calibri"/>
+        </w:rPr>
+      </w:pPr>
+    </w:p>
+    <w:p>
+      <w:proofErr w:type="spellStart"/>
+      <w:proofErr w:type="gramStart"/>
+      <w:r>
+        <w:t>getAccidentsByHour</w:t>
+      </w:r>
+      <w:proofErr w:type="spellEnd"/>
+      <w:r>
+        <w:t>(</w:t>
+      </w:r>
+      <w:proofErr w:type="gramEnd"/>
+      <w:r>
+        <w:t>)</w:t>
+      </w:r>
+    </w:p>
+    <w:p/>
+    <w:p>
+      <w:proofErr w:type="spellStart"/>
+      <w:proofErr w:type="gramStart"/>
+      <w:r>
+        <w:t>getAccidentsByKeyword</w:t>
+      </w:r>
+      <w:proofErr w:type="spellEnd"/>
+      <w:r>
+        <w:t>(</w:t>
+      </w:r>
+      <w:proofErr w:type="gramEnd"/>
+      <w:r>
+        <w:t>)</w:t>
+      </w:r>
+    </w:p>
+    <w:p/>
+    <w:p>
+      <w:proofErr w:type="spellStart"/>
+      <w:proofErr w:type="gramStart"/>
+      <w:r>
+        <w:t>getAlcoholTrends</w:t>
+      </w:r>
+      <w:proofErr w:type="spellEnd"/>
+      <w:r>
+        <w:t>(</w:t>
+      </w:r>
+      <w:proofErr w:type="gramEnd"/>
+      <w:r>
+        <w:t>)</w:t>
+      </w:r>
+    </w:p>
+    <w:p>
+      <w:proofErr w:type="spellStart"/>
+      <w:proofErr w:type="gramStart"/>
+      <w:r>
+        <w:t>getMotorbikeAccidents</w:t>
+      </w:r>
+      <w:proofErr w:type="spellEnd"/>
+      <w:r>
+        <w:t>(</w:t>
+      </w:r>
+      <w:proofErr w:type="gramEnd"/>
+      <w:r>
+        <w:t>)</w:t>
+      </w:r>
+    </w:p>
+    <w:p/>
     <w:p>
       <w:pPr>
         <w:rPr>
@@ -2733,20 +2880,26 @@
         </w:rPr>
         <w:t xml:space="preserve">a brief description of what it </w:t>
       </w:r>
+      <w:r>
+        <w:rPr>
+          <w:color w:val="FF0000"/>
+        </w:rPr>
+        <w:t>does (</w:t>
+      </w:r>
+      <w:r>
+        <w:rPr>
+          <w:color w:val="FF0000"/>
+        </w:rPr>
+        <w:t>1 or 2 sentences</w:t>
+      </w:r>
       <w:proofErr w:type="gramStart"/>
       <w:r>
         <w:rPr>
           <w:color w:val="FF0000"/>
         </w:rPr>
-        <w:t>does  (</w:t>
+        <w:t>);</w:t>
       </w:r>
       <w:proofErr w:type="gramEnd"/>
-      <w:r>
-        <w:rPr>
-          <w:color w:val="FF0000"/>
-        </w:rPr>
-        <w:t>1 or 2 sentences);</w:t>
-      </w:r>
     </w:p>
     <w:p>
       <w:pPr>
@@ -2916,6 +3069,7 @@
         <w:rPr>
           <w:color w:val="FF0000"/>
         </w:rPr>
+        <w:lastRenderedPageBreak/>
         <w:t>Description of where and how it is used</w:t>
       </w:r>
     </w:p>
@@ -2957,10 +3111,434 @@
     </w:p>
     <w:p>
       <w:pPr>
+        <w:rPr>
+          <w:color w:val="FF0000"/>
+        </w:rPr>
+      </w:pPr>
+    </w:p>
+    <w:p>
+      <w:pPr>
+        <w:rPr>
+          <w:b/>
+          <w:bCs/>
+        </w:rPr>
+      </w:pPr>
+      <w:r>
+        <w:rPr>
+          <w:rFonts w:ascii="Calibri" w:eastAsia="Calibri" w:hAnsi="Calibri" w:cs="Calibri"/>
+          <w:b/>
+          <w:bCs/>
+        </w:rPr>
+        <w:t>Arrays (Lists) -</w:t>
+      </w:r>
+      <w:r>
+        <w:rPr>
+          <w:b/>
+          <w:bCs/>
+        </w:rPr>
+        <w:t xml:space="preserve"> </w:t>
+      </w:r>
+    </w:p>
+    <w:p>
+      <w:pPr>
+        <w:rPr>
+          <w:rFonts w:ascii="Calibri" w:eastAsia="Calibri" w:hAnsi="Calibri" w:cs="Calibri"/>
+        </w:rPr>
+      </w:pPr>
+      <w:r>
+        <w:rPr>
+          <w:rFonts w:ascii="Calibri" w:eastAsia="Calibri" w:hAnsi="Calibri" w:cs="Calibri"/>
+        </w:rPr>
+        <w:t>Each object in the array is referred to as a</w:t>
+      </w:r>
+      <w:r>
+        <w:rPr>
+          <w:rFonts w:ascii="Calibri" w:eastAsia="Calibri" w:hAnsi="Calibri" w:cs="Calibri"/>
+        </w:rPr>
+        <w:t>n</w:t>
+      </w:r>
+      <w:r>
+        <w:rPr>
+          <w:rFonts w:ascii="Calibri" w:eastAsia="Calibri" w:hAnsi="Calibri" w:cs="Calibri"/>
+        </w:rPr>
+        <w:t xml:space="preserve"> "element," and its location is represented by indexing.</w:t>
+      </w:r>
+    </w:p>
+    <w:p>
+      <w:r>
+        <w:t>You can get specific elements by invoking the array name with the index of the desired element.</w:t>
+      </w:r>
+    </w:p>
+    <w:p>
+      <w:r>
+        <w:t xml:space="preserve">The </w:t>
+      </w:r>
+      <w:proofErr w:type="spellStart"/>
+      <w:proofErr w:type="gramStart"/>
+      <w:r>
+        <w:rPr>
+          <w:b/>
+          <w:bCs/>
+        </w:rPr>
+        <w:t>len</w:t>
+      </w:r>
+      <w:proofErr w:type="spellEnd"/>
+      <w:r>
+        <w:rPr>
+          <w:b/>
+          <w:bCs/>
+        </w:rPr>
+        <w:t>(</w:t>
+      </w:r>
+      <w:proofErr w:type="gramEnd"/>
+      <w:r>
+        <w:rPr>
+          <w:b/>
+          <w:bCs/>
+        </w:rPr>
+        <w:t>)</w:t>
+      </w:r>
+      <w:r>
+        <w:t xml:space="preserve"> function can be used to determine the length of an array.</w:t>
+      </w:r>
+    </w:p>
+    <w:p>
+      <w:r>
+        <w:t xml:space="preserve">Rather than defining a new array, the </w:t>
+      </w:r>
+      <w:proofErr w:type="gramStart"/>
+      <w:r>
+        <w:rPr>
+          <w:b/>
+          <w:bCs/>
+        </w:rPr>
+        <w:t>append(</w:t>
+      </w:r>
+      <w:proofErr w:type="gramEnd"/>
+      <w:r>
+        <w:rPr>
+          <w:b/>
+          <w:bCs/>
+        </w:rPr>
+        <w:t xml:space="preserve">) </w:t>
+      </w:r>
+      <w:r>
+        <w:t>function will be used to add an extra element to the end of an existing array.</w:t>
+      </w:r>
+    </w:p>
+    <w:p>
+      <w:pPr>
         <w:pStyle w:val="ListParagraph"/>
-        <w:ind w:left="1080"/>
-        <w:rPr>
-          <w:color w:val="FF0000"/>
+        <w:numPr>
+          <w:ilvl w:val="0"/>
+          <w:numId w:val="8"/>
+        </w:numPr>
+      </w:pPr>
+      <w:r>
+        <w:t>Data sequences are simple to build and utilise.</w:t>
+      </w:r>
+    </w:p>
+    <w:p>
+      <w:pPr>
+        <w:pStyle w:val="ListParagraph"/>
+        <w:numPr>
+          <w:ilvl w:val="0"/>
+          <w:numId w:val="8"/>
+        </w:numPr>
+      </w:pPr>
+      <w:r>
+        <w:t>Scale automatically to fulfil changing size requirements</w:t>
+      </w:r>
+    </w:p>
+    <w:p>
+      <w:pPr>
+        <w:pStyle w:val="ListParagraph"/>
+        <w:numPr>
+          <w:ilvl w:val="0"/>
+          <w:numId w:val="8"/>
+        </w:numPr>
+      </w:pPr>
+      <w:r>
+        <w:t>Applied to the creation of increasingly sophisticated data structures</w:t>
+      </w:r>
+    </w:p>
+    <w:p>
+      <w:pPr>
+        <w:rPr>
+          <w:rFonts w:ascii="Calibri" w:eastAsia="Calibri" w:hAnsi="Calibri" w:cs="Calibri"/>
+          <w:b/>
+          <w:bCs/>
+        </w:rPr>
+      </w:pPr>
+      <w:r>
+        <w:rPr>
+          <w:rFonts w:ascii="Calibri" w:eastAsia="Calibri" w:hAnsi="Calibri" w:cs="Calibri"/>
+          <w:b/>
+          <w:bCs/>
+        </w:rPr>
+        <w:t>Trees-</w:t>
+      </w:r>
+    </w:p>
+    <w:p>
+      <w:r>
+        <w:rPr>
+          <w:rFonts w:ascii="Calibri" w:eastAsia="Calibri" w:hAnsi="Calibri" w:cs="Calibri"/>
+        </w:rPr>
+        <w:t xml:space="preserve">Another relational data format that excels at portraying hierarchical </w:t>
+      </w:r>
+      <w:r>
+        <w:rPr>
+          <w:rFonts w:ascii="Calibri" w:eastAsia="Calibri" w:hAnsi="Calibri" w:cs="Calibri"/>
+        </w:rPr>
+        <w:t>structures.</w:t>
+      </w:r>
+      <w:r>
+        <w:t xml:space="preserve"> They</w:t>
+      </w:r>
+      <w:r>
+        <w:t xml:space="preserve"> are loaded similarly to a linked list using Node objects that contain an input value and one or more links to identify its relation to immediate nodes.</w:t>
+      </w:r>
+    </w:p>
+    <w:p>
+      <w:pPr>
+        <w:pStyle w:val="ListParagraph"/>
+        <w:numPr>
+          <w:ilvl w:val="0"/>
+          <w:numId w:val="8"/>
+        </w:numPr>
+      </w:pPr>
+      <w:r>
+        <w:t>Excellent for displaying hierarchical data like file locations.</w:t>
+      </w:r>
+    </w:p>
+    <w:p>
+      <w:pPr>
+        <w:pStyle w:val="ListParagraph"/>
+        <w:numPr>
+          <w:ilvl w:val="0"/>
+          <w:numId w:val="8"/>
+        </w:numPr>
+      </w:pPr>
+      <w:r>
+        <w:t>Top searching and sorting methods such as binary search trees and binary heaps are applied to build them.</w:t>
+      </w:r>
+    </w:p>
+    <w:p>
+      <w:pPr>
+        <w:pStyle w:val="ListParagraph"/>
+        <w:numPr>
+          <w:ilvl w:val="0"/>
+          <w:numId w:val="8"/>
+        </w:numPr>
+      </w:pPr>
+      <w:r>
+        <w:t>Dynamic size, excellent scale</w:t>
+      </w:r>
+    </w:p>
+    <w:p>
+      <w:pPr>
+        <w:pStyle w:val="ListParagraph"/>
+        <w:numPr>
+          <w:ilvl w:val="0"/>
+          <w:numId w:val="8"/>
+        </w:numPr>
+      </w:pPr>
+      <w:r>
+        <w:t>Insert and remove actions that are performed quickly</w:t>
+      </w:r>
+    </w:p>
+    <w:p>
+      <w:pPr>
+        <w:pStyle w:val="ListParagraph"/>
+        <w:numPr>
+          <w:ilvl w:val="0"/>
+          <w:numId w:val="8"/>
+        </w:numPr>
+      </w:pPr>
+      <w:r>
+        <w:t>Embedded nodes in a binary search tree are instantly sorted.</w:t>
+      </w:r>
+    </w:p>
+    <w:p>
+      <w:pPr>
+        <w:pStyle w:val="ListParagraph"/>
+        <w:numPr>
+          <w:ilvl w:val="0"/>
+          <w:numId w:val="8"/>
+        </w:numPr>
+        <w:rPr>
+          <w:rFonts w:ascii="Calibri" w:eastAsia="Calibri" w:hAnsi="Calibri" w:cs="Calibri"/>
+          <w:b/>
+          <w:bCs/>
+        </w:rPr>
+      </w:pPr>
+      <w:r>
+        <w:rPr>
+          <w:rFonts w:ascii="Calibri" w:eastAsia="Calibri" w:hAnsi="Calibri" w:cs="Calibri"/>
+        </w:rPr>
+        <w:t>In terms of searches, binary search trees are effective</w:t>
+      </w:r>
+    </w:p>
+    <w:p>
+      <w:pPr>
+        <w:rPr>
+          <w:rFonts w:ascii="Calibri" w:eastAsia="Calibri" w:hAnsi="Calibri" w:cs="Calibri"/>
+          <w:b/>
+          <w:bCs/>
+        </w:rPr>
+      </w:pPr>
+      <w:r>
+        <w:rPr>
+          <w:rFonts w:ascii="Calibri" w:eastAsia="Calibri" w:hAnsi="Calibri" w:cs="Calibri"/>
+          <w:b/>
+          <w:bCs/>
+        </w:rPr>
+        <w:t>Graphs:</w:t>
+      </w:r>
+    </w:p>
+    <w:p>
+      <w:r>
+        <w:rPr>
+          <w:rFonts w:ascii="Calibri" w:eastAsia="Calibri" w:hAnsi="Calibri" w:cs="Calibri"/>
+        </w:rPr>
+        <w:t xml:space="preserve">A data structure that shows the connections between data vertices graphically (the Nodes of a graph). </w:t>
+      </w:r>
+      <w:r>
+        <w:t>Edges are the ties that bind vertices collectively. The best way to build graphs is to use a dictionary with the values being the list of edges and the keys being the names of each vertex.</w:t>
+      </w:r>
+    </w:p>
+    <w:p>
+      <w:pPr>
+        <w:pStyle w:val="ListParagraph"/>
+        <w:numPr>
+          <w:ilvl w:val="0"/>
+          <w:numId w:val="8"/>
+        </w:numPr>
+      </w:pPr>
+      <w:r>
+        <w:t>transmit visual data quickly using code</w:t>
+      </w:r>
+    </w:p>
+    <w:p>
+      <w:pPr>
+        <w:pStyle w:val="ListParagraph"/>
+        <w:numPr>
+          <w:ilvl w:val="0"/>
+          <w:numId w:val="8"/>
+        </w:numPr>
+      </w:pPr>
+      <w:r>
+        <w:t>suitable for simulating a variety of issues from the actual world</w:t>
+      </w:r>
+    </w:p>
+    <w:p>
+      <w:pPr>
+        <w:pStyle w:val="ListParagraph"/>
+        <w:numPr>
+          <w:ilvl w:val="0"/>
+          <w:numId w:val="8"/>
+        </w:numPr>
+      </w:pPr>
+      <w:r>
+        <w:t>easy to understand syntax</w:t>
+      </w:r>
+    </w:p>
+    <w:p>
+      <w:pPr>
+        <w:rPr>
+          <w:rFonts w:ascii="Calibri" w:eastAsia="Calibri" w:hAnsi="Calibri" w:cs="Calibri"/>
+          <w:b/>
+          <w:bCs/>
+        </w:rPr>
+      </w:pPr>
+      <w:r>
+        <w:rPr>
+          <w:rFonts w:ascii="Calibri" w:eastAsia="Calibri" w:hAnsi="Calibri" w:cs="Calibri"/>
+          <w:b/>
+          <w:bCs/>
+        </w:rPr>
+        <w:t>Hash tables:</w:t>
+      </w:r>
+    </w:p>
+    <w:p>
+      <w:r>
+        <w:rPr>
+          <w:rFonts w:ascii="Calibri" w:eastAsia="Calibri" w:hAnsi="Calibri" w:cs="Calibri"/>
+        </w:rPr>
+        <w:t>Hash tables are a sophisticated data structure that can store a lot of data and quickly access certain elements. In this data structure, the intended element's identity serves as the key, and the data that is stored under that identity serves as the value.</w:t>
+      </w:r>
+      <w:r>
+        <w:rPr>
+          <w:rFonts w:ascii="Calibri" w:eastAsia="Calibri" w:hAnsi="Calibri" w:cs="Calibri"/>
+        </w:rPr>
+        <w:t xml:space="preserve"> A hash function transforms each input key from its </w:t>
+      </w:r>
+      <w:r>
+        <w:rPr>
+          <w:rFonts w:ascii="Calibri" w:eastAsia="Calibri" w:hAnsi="Calibri" w:cs="Calibri"/>
+        </w:rPr>
+        <w:lastRenderedPageBreak/>
+        <w:t xml:space="preserve">original form into an integer value, or hash. </w:t>
+      </w:r>
+      <w:r>
+        <w:t>Hash functions have three requirements: they must calculate rapidly, provide fixed-length values, and always output the same hash from the same input. Implementation is accelerated by the</w:t>
+      </w:r>
+      <w:r>
+        <w:rPr>
+          <w:b/>
+          <w:bCs/>
+        </w:rPr>
+        <w:t xml:space="preserve"> </w:t>
+      </w:r>
+      <w:proofErr w:type="gramStart"/>
+      <w:r>
+        <w:rPr>
+          <w:b/>
+          <w:bCs/>
+        </w:rPr>
+        <w:t>hash(</w:t>
+      </w:r>
+      <w:proofErr w:type="gramEnd"/>
+      <w:r>
+        <w:rPr>
+          <w:b/>
+          <w:bCs/>
+        </w:rPr>
+        <w:t>)</w:t>
+      </w:r>
+      <w:r>
+        <w:t xml:space="preserve"> function that is part of Python.</w:t>
+      </w:r>
+    </w:p>
+    <w:p>
+      <w:pPr>
+        <w:pStyle w:val="ListParagraph"/>
+        <w:numPr>
+          <w:ilvl w:val="0"/>
+          <w:numId w:val="8"/>
+        </w:numPr>
+      </w:pPr>
+      <w:r>
+        <w:t>Applied to big, frequently searched datasets</w:t>
+      </w:r>
+    </w:p>
+    <w:p>
+      <w:pPr>
+        <w:pStyle w:val="ListParagraph"/>
+        <w:numPr>
+          <w:ilvl w:val="0"/>
+          <w:numId w:val="8"/>
+        </w:numPr>
+      </w:pPr>
+      <w:r>
+        <w:t>Using input keys for retrieval</w:t>
+      </w:r>
+    </w:p>
+    <w:p>
+      <w:pPr>
+        <w:pStyle w:val="ListParagraph"/>
+        <w:rPr>
+          <w:rFonts w:ascii="Calibri" w:eastAsia="Calibri" w:hAnsi="Calibri" w:cs="Calibri"/>
         </w:rPr>
       </w:pPr>
     </w:p>
@@ -3025,6 +3603,226 @@
       <w:r>
         <w:br w:type="page"/>
       </w:r>
+      <w:r>
+        <w:lastRenderedPageBreak/>
+        <w:t xml:space="preserve">The algorithms in the following categories will be considered from a data structure perspective: </w:t>
+      </w:r>
+      <w:r>
+        <w:rPr>
+          <w:rFonts w:ascii="Calibri" w:eastAsia="Calibri" w:hAnsi="Calibri" w:cs="Calibri"/>
+        </w:rPr>
+        <w:t>−</w:t>
+      </w:r>
+    </w:p>
+    <w:p>
+      <w:pPr>
+        <w:pStyle w:val="ListParagraph"/>
+        <w:numPr>
+          <w:ilvl w:val="0"/>
+          <w:numId w:val="8"/>
+        </w:numPr>
+        <w:rPr>
+          <w:rFonts w:ascii="Calibri" w:eastAsia="Calibri" w:hAnsi="Calibri" w:cs="Calibri"/>
+        </w:rPr>
+      </w:pPr>
+      <w:r>
+        <w:rPr>
+          <w:rFonts w:ascii="Calibri" w:eastAsia="Calibri" w:hAnsi="Calibri" w:cs="Calibri"/>
+          <w:b/>
+          <w:bCs/>
+        </w:rPr>
+        <w:t>Search</w:t>
+      </w:r>
+      <w:r>
+        <w:rPr>
+          <w:rFonts w:ascii="Calibri" w:eastAsia="Calibri" w:hAnsi="Calibri" w:cs="Calibri"/>
+        </w:rPr>
+        <w:t xml:space="preserve"> − </w:t>
+      </w:r>
+      <w:r>
+        <w:rPr>
+          <w:rFonts w:ascii="Calibri" w:eastAsia="Calibri" w:hAnsi="Calibri" w:cs="Calibri"/>
+        </w:rPr>
+        <w:t xml:space="preserve">To </w:t>
+      </w:r>
+      <w:r>
+        <w:rPr>
+          <w:rFonts w:ascii="Calibri" w:eastAsia="Calibri" w:hAnsi="Calibri" w:cs="Calibri"/>
+        </w:rPr>
+        <w:t>search an item in a data structure.</w:t>
+      </w:r>
+    </w:p>
+    <w:p>
+      <w:pPr>
+        <w:pStyle w:val="ListParagraph"/>
+        <w:numPr>
+          <w:ilvl w:val="0"/>
+          <w:numId w:val="8"/>
+        </w:numPr>
+        <w:rPr>
+          <w:rFonts w:ascii="Calibri" w:eastAsia="Calibri" w:hAnsi="Calibri" w:cs="Calibri"/>
+        </w:rPr>
+      </w:pPr>
+      <w:r>
+        <w:rPr>
+          <w:rFonts w:ascii="Calibri" w:eastAsia="Calibri" w:hAnsi="Calibri" w:cs="Calibri"/>
+          <w:b/>
+          <w:bCs/>
+        </w:rPr>
+        <w:t>Sort</w:t>
+      </w:r>
+      <w:r>
+        <w:rPr>
+          <w:rFonts w:ascii="Calibri" w:eastAsia="Calibri" w:hAnsi="Calibri" w:cs="Calibri"/>
+        </w:rPr>
+        <w:t xml:space="preserve"> − </w:t>
+      </w:r>
+      <w:r>
+        <w:rPr>
+          <w:rFonts w:ascii="Calibri" w:eastAsia="Calibri" w:hAnsi="Calibri" w:cs="Calibri"/>
+        </w:rPr>
+        <w:t>T</w:t>
+      </w:r>
+      <w:r>
+        <w:rPr>
+          <w:rFonts w:ascii="Calibri" w:eastAsia="Calibri" w:hAnsi="Calibri" w:cs="Calibri"/>
+        </w:rPr>
+        <w:t>o sort items in a certain order.</w:t>
+      </w:r>
+    </w:p>
+    <w:p>
+      <w:pPr>
+        <w:pStyle w:val="ListParagraph"/>
+        <w:numPr>
+          <w:ilvl w:val="0"/>
+          <w:numId w:val="8"/>
+        </w:numPr>
+        <w:rPr>
+          <w:rFonts w:ascii="Calibri" w:eastAsia="Calibri" w:hAnsi="Calibri" w:cs="Calibri"/>
+        </w:rPr>
+      </w:pPr>
+      <w:r>
+        <w:rPr>
+          <w:rFonts w:ascii="Calibri" w:eastAsia="Calibri" w:hAnsi="Calibri" w:cs="Calibri"/>
+          <w:b/>
+          <w:bCs/>
+        </w:rPr>
+        <w:t>Insert</w:t>
+      </w:r>
+      <w:r>
+        <w:rPr>
+          <w:rFonts w:ascii="Calibri" w:eastAsia="Calibri" w:hAnsi="Calibri" w:cs="Calibri"/>
+        </w:rPr>
+        <w:t xml:space="preserve"> − </w:t>
+      </w:r>
+      <w:r>
+        <w:rPr>
+          <w:rFonts w:ascii="Calibri" w:eastAsia="Calibri" w:hAnsi="Calibri" w:cs="Calibri"/>
+        </w:rPr>
+        <w:t>T</w:t>
+      </w:r>
+      <w:r>
+        <w:rPr>
+          <w:rFonts w:ascii="Calibri" w:eastAsia="Calibri" w:hAnsi="Calibri" w:cs="Calibri"/>
+        </w:rPr>
+        <w:t>o insert item in a data structure.</w:t>
+      </w:r>
+    </w:p>
+    <w:p>
+      <w:pPr>
+        <w:pStyle w:val="ListParagraph"/>
+        <w:numPr>
+          <w:ilvl w:val="0"/>
+          <w:numId w:val="8"/>
+        </w:numPr>
+        <w:rPr>
+          <w:rFonts w:ascii="Calibri" w:eastAsia="Calibri" w:hAnsi="Calibri" w:cs="Calibri"/>
+        </w:rPr>
+      </w:pPr>
+      <w:r>
+        <w:rPr>
+          <w:rFonts w:ascii="Calibri" w:eastAsia="Calibri" w:hAnsi="Calibri" w:cs="Calibri"/>
+          <w:b/>
+          <w:bCs/>
+        </w:rPr>
+        <w:t>Update</w:t>
+      </w:r>
+      <w:r>
+        <w:rPr>
+          <w:rFonts w:ascii="Calibri" w:eastAsia="Calibri" w:hAnsi="Calibri" w:cs="Calibri"/>
+        </w:rPr>
+        <w:t xml:space="preserve"> − </w:t>
+      </w:r>
+      <w:r>
+        <w:rPr>
+          <w:rFonts w:ascii="Calibri" w:eastAsia="Calibri" w:hAnsi="Calibri" w:cs="Calibri"/>
+        </w:rPr>
+        <w:t>T</w:t>
+      </w:r>
+      <w:r>
+        <w:rPr>
+          <w:rFonts w:ascii="Calibri" w:eastAsia="Calibri" w:hAnsi="Calibri" w:cs="Calibri"/>
+        </w:rPr>
+        <w:t>o update an existing item in a data structure.</w:t>
+      </w:r>
+    </w:p>
+    <w:p>
+      <w:pPr>
+        <w:pStyle w:val="ListParagraph"/>
+        <w:numPr>
+          <w:ilvl w:val="0"/>
+          <w:numId w:val="8"/>
+        </w:numPr>
+        <w:rPr>
+          <w:rFonts w:ascii="Calibri" w:eastAsia="Calibri" w:hAnsi="Calibri" w:cs="Calibri"/>
+        </w:rPr>
+      </w:pPr>
+      <w:r>
+        <w:rPr>
+          <w:rFonts w:ascii="Calibri" w:eastAsia="Calibri" w:hAnsi="Calibri" w:cs="Calibri"/>
+          <w:b/>
+          <w:bCs/>
+        </w:rPr>
+        <w:t>Delete</w:t>
+      </w:r>
+      <w:r>
+        <w:rPr>
+          <w:rFonts w:ascii="Calibri" w:eastAsia="Calibri" w:hAnsi="Calibri" w:cs="Calibri"/>
+        </w:rPr>
+        <w:t xml:space="preserve"> − </w:t>
+      </w:r>
+      <w:r>
+        <w:rPr>
+          <w:rFonts w:ascii="Calibri" w:eastAsia="Calibri" w:hAnsi="Calibri" w:cs="Calibri"/>
+        </w:rPr>
+        <w:t>T</w:t>
+      </w:r>
+      <w:r>
+        <w:rPr>
+          <w:rFonts w:ascii="Calibri" w:eastAsia="Calibri" w:hAnsi="Calibri" w:cs="Calibri"/>
+        </w:rPr>
+        <w:t>o delete an existing item from a data structure.</w:t>
+      </w:r>
+    </w:p>
+    <w:p>
+      <w:r>
+        <w:rPr>
+          <w:rFonts w:ascii="Calibri" w:eastAsia="Calibri" w:hAnsi="Calibri" w:cs="Calibri"/>
+        </w:rPr>
+        <w:t>Python pseudocode resembles an algorithmic presentation of the underlying code more than anything else. This means that a code cannot be immediately drafted when it is anticipated to be formed.</w:t>
+      </w:r>
+      <w:r>
+        <w:rPr>
+          <w:rFonts w:ascii="Calibri" w:eastAsia="Calibri" w:hAnsi="Calibri" w:cs="Calibri"/>
+        </w:rPr>
+        <w:t xml:space="preserve"> </w:t>
+      </w:r>
+      <w:r>
+        <w:rPr>
+          <w:rFonts w:ascii="Calibri" w:eastAsia="Calibri" w:hAnsi="Calibri" w:cs="Calibri"/>
+        </w:rPr>
+        <w:t>The code must first be created as Python pseudocode before being formalised as true code.</w:t>
+      </w:r>
     </w:p>
     <w:p>
       <w:pPr>
@@ -3036,7 +3834,6 @@
       </w:pPr>
       <w:bookmarkStart w:id="8" w:name="_Toc46748633"/>
       <w:r>
-        <w:lastRenderedPageBreak/>
         <w:t>User Interface Design</w:t>
       </w:r>
       <w:bookmarkEnd w:id="8"/>
@@ -3084,7 +3881,6 @@
         <w:t>s below.</w:t>
       </w:r>
     </w:p>
-    <w:p/>
     <w:p>
       <w:pPr>
         <w:pStyle w:val="Heading2"/>
@@ -3134,7 +3930,40 @@
         <w:t xml:space="preserve"> and of your information. </w:t>
       </w:r>
     </w:p>
-    <w:p/>
+    <w:p>
+      <w:pPr>
+        <w:rPr>
+          <w:rFonts w:ascii="Times New Roman" w:eastAsia="Times New Roman" w:hAnsi="Times New Roman" w:cs="Times New Roman"/>
+          <w:sz w:val="27"/>
+          <w:szCs w:val="27"/>
+        </w:rPr>
+      </w:pPr>
+      <w:r>
+        <w:rPr>
+          <w:rFonts w:ascii="Times New Roman" w:eastAsia="Times New Roman" w:hAnsi="Times New Roman" w:cs="Times New Roman"/>
+          <w:color w:val="2B2B2B"/>
+          <w:sz w:val="27"/>
+          <w:szCs w:val="27"/>
+        </w:rPr>
+        <w:t>T</w:t>
+      </w:r>
+      <w:r>
+        <w:rPr>
+          <w:rFonts w:ascii="Times New Roman" w:eastAsia="Times New Roman" w:hAnsi="Times New Roman" w:cs="Times New Roman"/>
+          <w:color w:val="2B2B2B"/>
+          <w:sz w:val="27"/>
+          <w:szCs w:val="27"/>
+        </w:rPr>
+        <w:t>ext is legible and readable and create a proper visual hierarchy of elements.</w:t>
+      </w:r>
+    </w:p>
+    <w:p>
+      <w:pPr>
+        <w:rPr>
+          <w:color w:val="FF0000"/>
+        </w:rPr>
+      </w:pPr>
+    </w:p>
     <w:p>
       <w:pPr>
         <w:pStyle w:val="Heading2"/>
@@ -3159,29 +3988,318 @@
         </w:rPr>
         <w:t xml:space="preserve">Detail your visual design: Layout, visual elements, icons, graphics, style, colour, fonts general screen designs. This can be sketches, wireframes, </w:t>
       </w:r>
+      <w:r>
+        <w:rPr>
+          <w:color w:val="FF0000"/>
+        </w:rPr>
+        <w:t>mock-ups</w:t>
+      </w:r>
+      <w:r>
+        <w:rPr>
+          <w:color w:val="FF0000"/>
+        </w:rPr>
+        <w:t xml:space="preserve"> etc, supported by a discussion, explanation, and </w:t>
+      </w:r>
+      <w:r>
+        <w:rPr>
+          <w:color w:val="FF0000"/>
+        </w:rPr>
+        <w:t xml:space="preserve">justification of your choices. </w:t>
+      </w:r>
+    </w:p>
+    <w:p>
+      <w:pPr>
+        <w:rPr>
+          <w:rFonts w:ascii="Verdana" w:eastAsia="Verdana" w:hAnsi="Verdana" w:cs="Verdana"/>
+          <w:color w:val="000000" w:themeColor="text1"/>
+          <w:sz w:val="19"/>
+          <w:szCs w:val="19"/>
+        </w:rPr>
+      </w:pPr>
+      <w:r>
+        <w:rPr>
+          <w:rFonts w:ascii="Verdana" w:eastAsia="Verdana" w:hAnsi="Verdana" w:cs="Verdana"/>
+          <w:color w:val="000000" w:themeColor="text1"/>
+          <w:sz w:val="19"/>
+          <w:szCs w:val="19"/>
+        </w:rPr>
+        <w:t>Check boxes</w:t>
+      </w:r>
+    </w:p>
+    <w:p>
+      <w:pPr>
+        <w:rPr>
+          <w:rFonts w:ascii="Verdana" w:eastAsia="Verdana" w:hAnsi="Verdana" w:cs="Verdana"/>
+          <w:color w:val="000000" w:themeColor="text1"/>
+          <w:sz w:val="19"/>
+          <w:szCs w:val="19"/>
+        </w:rPr>
+      </w:pPr>
+      <w:r>
+        <w:rPr>
+          <w:rFonts w:ascii="Verdana" w:eastAsia="Verdana" w:hAnsi="Verdana" w:cs="Verdana"/>
+          <w:color w:val="000000" w:themeColor="text1"/>
+          <w:sz w:val="19"/>
+          <w:szCs w:val="19"/>
+        </w:rPr>
+        <w:t>Buttons</w:t>
+      </w:r>
+    </w:p>
+    <w:p>
+      <w:pPr>
+        <w:rPr>
+          <w:rFonts w:ascii="Verdana" w:eastAsia="Verdana" w:hAnsi="Verdana" w:cs="Verdana"/>
+          <w:color w:val="000000" w:themeColor="text1"/>
+          <w:sz w:val="19"/>
+          <w:szCs w:val="19"/>
+        </w:rPr>
+      </w:pPr>
+      <w:r>
+        <w:rPr>
+          <w:rFonts w:ascii="Verdana" w:eastAsia="Verdana" w:hAnsi="Verdana" w:cs="Verdana"/>
+          <w:color w:val="000000" w:themeColor="text1"/>
+          <w:sz w:val="19"/>
+          <w:szCs w:val="19"/>
+        </w:rPr>
+        <w:t>Label buttons</w:t>
+      </w:r>
+    </w:p>
+    <w:p>
+      <w:pPr>
+        <w:rPr>
+          <w:rFonts w:ascii="Verdana" w:eastAsia="Verdana" w:hAnsi="Verdana" w:cs="Verdana"/>
+          <w:color w:val="000000" w:themeColor="text1"/>
+          <w:sz w:val="19"/>
+          <w:szCs w:val="19"/>
+        </w:rPr>
+      </w:pPr>
+      <w:r>
+        <w:rPr>
+          <w:rFonts w:ascii="Verdana" w:eastAsia="Verdana" w:hAnsi="Verdana" w:cs="Verdana"/>
+          <w:color w:val="000000" w:themeColor="text1"/>
+          <w:sz w:val="19"/>
+          <w:szCs w:val="19"/>
+        </w:rPr>
+        <w:t>Radio buttons</w:t>
+      </w:r>
+    </w:p>
+    <w:p>
+      <w:pPr>
+        <w:rPr>
+          <w:rFonts w:ascii="Verdana" w:eastAsia="Verdana" w:hAnsi="Verdana" w:cs="Verdana"/>
+          <w:color w:val="000000" w:themeColor="text1"/>
+          <w:sz w:val="19"/>
+          <w:szCs w:val="19"/>
+        </w:rPr>
+      </w:pPr>
+      <w:r>
+        <w:rPr>
+          <w:rFonts w:ascii="Verdana" w:eastAsia="Verdana" w:hAnsi="Verdana" w:cs="Verdana"/>
+          <w:color w:val="000000" w:themeColor="text1"/>
+          <w:sz w:val="19"/>
+          <w:szCs w:val="19"/>
+        </w:rPr>
+        <w:t>Sliders</w:t>
+      </w:r>
+    </w:p>
+    <w:p>
+      <w:pPr>
+        <w:rPr>
+          <w:rFonts w:ascii="Verdana" w:eastAsia="Verdana" w:hAnsi="Verdana" w:cs="Verdana"/>
+          <w:color w:val="000000" w:themeColor="text1"/>
+          <w:sz w:val="19"/>
+          <w:szCs w:val="19"/>
+        </w:rPr>
+      </w:pPr>
       <w:proofErr w:type="spellStart"/>
       <w:r>
         <w:rPr>
-          <w:color w:val="FF0000"/>
-        </w:rPr>
-        <w:t>mockups</w:t>
+          <w:rFonts w:ascii="Verdana" w:eastAsia="Verdana" w:hAnsi="Verdana" w:cs="Verdana"/>
+          <w:color w:val="000000" w:themeColor="text1"/>
+          <w:sz w:val="19"/>
+          <w:szCs w:val="19"/>
+        </w:rPr>
+        <w:t>Droplists</w:t>
       </w:r>
       <w:proofErr w:type="spellEnd"/>
-      <w:r>
-        <w:rPr>
-          <w:color w:val="FF0000"/>
-        </w:rPr>
-        <w:t xml:space="preserve"> etc, supported by a discussion, explanation, and </w:t>
-      </w:r>
-      <w:r>
-        <w:rPr>
-          <w:color w:val="FF0000"/>
-        </w:rPr>
-        <w:t xml:space="preserve">justification of your choices. </w:t>
-      </w:r>
-    </w:p>
-    <w:p/>
-    <w:p/>
+    </w:p>
+    <w:p>
+      <w:pPr>
+        <w:rPr>
+          <w:rFonts w:ascii="Verdana" w:eastAsia="Verdana" w:hAnsi="Verdana" w:cs="Verdana"/>
+          <w:color w:val="000000" w:themeColor="text1"/>
+          <w:sz w:val="19"/>
+          <w:szCs w:val="19"/>
+        </w:rPr>
+      </w:pPr>
+      <w:r>
+        <w:rPr>
+          <w:rFonts w:ascii="Verdana" w:eastAsia="Verdana" w:hAnsi="Verdana" w:cs="Verdana"/>
+          <w:color w:val="000000" w:themeColor="text1"/>
+          <w:sz w:val="19"/>
+          <w:szCs w:val="19"/>
+        </w:rPr>
+        <w:t>Text boxes</w:t>
+      </w:r>
+    </w:p>
+    <w:p>
+      <w:r>
+        <w:t>Font-</w:t>
+      </w:r>
+      <w:r>
+        <w:rPr>
+          <w:b/>
+          <w:bCs/>
+        </w:rPr>
+        <w:t>Open Sans</w:t>
+      </w:r>
+      <w:r>
+        <w:t xml:space="preserve"> </w:t>
+      </w:r>
+    </w:p>
+    <w:p>
+      <w:pPr>
+        <w:rPr>
+          <w:rFonts w:ascii="Times New Roman" w:hAnsi="Times New Roman" w:cs="Times New Roman"/>
+          <w:sz w:val="24"/>
+          <w:szCs w:val="24"/>
+        </w:rPr>
+      </w:pPr>
+      <w:r>
+        <w:rPr>
+          <w:rFonts w:ascii="Times New Roman" w:hAnsi="Times New Roman" w:cs="Times New Roman"/>
+          <w:sz w:val="24"/>
+          <w:szCs w:val="24"/>
+        </w:rPr>
+        <w:lastRenderedPageBreak/>
+        <w:t>Open Sans is used for long-term usage and readability because of its strong letterform legibility properties. Open Sans is easy on the eyes and suitable for everyday use.</w:t>
+      </w:r>
+    </w:p>
+    <w:p>
+      <w:pPr>
+        <w:rPr>
+          <w:rFonts w:ascii="Times New Roman" w:hAnsi="Times New Roman" w:cs="Times New Roman"/>
+          <w:sz w:val="24"/>
+          <w:szCs w:val="24"/>
+        </w:rPr>
+      </w:pPr>
+      <w:proofErr w:type="spellStart"/>
+      <w:r>
+        <w:rPr>
+          <w:rFonts w:ascii="Times New Roman" w:hAnsi="Times New Roman" w:cs="Times New Roman"/>
+          <w:sz w:val="24"/>
+          <w:szCs w:val="24"/>
+        </w:rPr>
+        <w:t>Color</w:t>
+      </w:r>
+      <w:proofErr w:type="spellEnd"/>
+      <w:r>
+        <w:rPr>
+          <w:rFonts w:ascii="Times New Roman" w:hAnsi="Times New Roman" w:cs="Times New Roman"/>
+          <w:sz w:val="24"/>
+          <w:szCs w:val="24"/>
+        </w:rPr>
+        <w:t>-</w:t>
+      </w:r>
+      <w:r>
+        <w:rPr>
+          <w:rFonts w:ascii="Times New Roman" w:hAnsi="Times New Roman" w:cs="Times New Roman"/>
+          <w:color w:val="202124"/>
+          <w:sz w:val="24"/>
+          <w:szCs w:val="24"/>
+          <w:shd w:val="clear" w:color="auto" w:fill="FFFFFF"/>
+        </w:rPr>
+        <w:t xml:space="preserve"> Due to such a multitude of reasons and emotions, </w:t>
+      </w:r>
+      <w:r>
+        <w:rPr>
+          <w:rFonts w:ascii="Times New Roman" w:hAnsi="Times New Roman" w:cs="Times New Roman"/>
+          <w:b/>
+          <w:bCs/>
+          <w:color w:val="202124"/>
+          <w:sz w:val="24"/>
+          <w:szCs w:val="24"/>
+          <w:shd w:val="clear" w:color="auto" w:fill="FFFFFF"/>
+        </w:rPr>
+        <w:t>blue</w:t>
+      </w:r>
+      <w:r>
+        <w:rPr>
+          <w:rFonts w:ascii="Times New Roman" w:hAnsi="Times New Roman" w:cs="Times New Roman"/>
+          <w:color w:val="202124"/>
+          <w:sz w:val="24"/>
+          <w:szCs w:val="24"/>
+          <w:shd w:val="clear" w:color="auto" w:fill="FFFFFF"/>
+        </w:rPr>
+        <w:t xml:space="preserve"> is truly the best </w:t>
+      </w:r>
+      <w:proofErr w:type="spellStart"/>
+      <w:r>
+        <w:rPr>
+          <w:rFonts w:ascii="Times New Roman" w:hAnsi="Times New Roman" w:cs="Times New Roman"/>
+          <w:color w:val="202124"/>
+          <w:sz w:val="24"/>
+          <w:szCs w:val="24"/>
+          <w:shd w:val="clear" w:color="auto" w:fill="FFFFFF"/>
+        </w:rPr>
+        <w:t>color</w:t>
+      </w:r>
+      <w:proofErr w:type="spellEnd"/>
+      <w:r>
+        <w:rPr>
+          <w:rFonts w:ascii="Times New Roman" w:hAnsi="Times New Roman" w:cs="Times New Roman"/>
+          <w:color w:val="202124"/>
+          <w:sz w:val="24"/>
+          <w:szCs w:val="24"/>
+          <w:shd w:val="clear" w:color="auto" w:fill="FFFFFF"/>
+        </w:rPr>
+        <w:t xml:space="preserve"> for mobile app design.</w:t>
+      </w:r>
+      <w:r>
+        <w:rPr>
+          <w:rFonts w:ascii="Times New Roman" w:hAnsi="Times New Roman" w:cs="Times New Roman"/>
+          <w:b/>
+          <w:bCs/>
+          <w:color w:val="202124"/>
+          <w:sz w:val="24"/>
+          <w:szCs w:val="24"/>
+          <w:shd w:val="clear" w:color="auto" w:fill="FFFFFF"/>
+        </w:rPr>
+        <w:t xml:space="preserve"> Blue</w:t>
+      </w:r>
+      <w:r>
+        <w:rPr>
+          <w:rFonts w:ascii="Times New Roman" w:hAnsi="Times New Roman" w:cs="Times New Roman"/>
+          <w:color w:val="202124"/>
+          <w:sz w:val="24"/>
+          <w:szCs w:val="24"/>
+          <w:shd w:val="clear" w:color="auto" w:fill="FFFFFF"/>
+        </w:rPr>
+        <w:t xml:space="preserve"> is one of the best </w:t>
+      </w:r>
+      <w:proofErr w:type="spellStart"/>
+      <w:r>
+        <w:rPr>
+          <w:rFonts w:ascii="Times New Roman" w:hAnsi="Times New Roman" w:cs="Times New Roman"/>
+          <w:color w:val="202124"/>
+          <w:sz w:val="24"/>
+          <w:szCs w:val="24"/>
+          <w:shd w:val="clear" w:color="auto" w:fill="FFFFFF"/>
+        </w:rPr>
+        <w:t>colors</w:t>
+      </w:r>
+      <w:proofErr w:type="spellEnd"/>
+      <w:r>
+        <w:rPr>
+          <w:rFonts w:ascii="Times New Roman" w:hAnsi="Times New Roman" w:cs="Times New Roman"/>
+          <w:color w:val="202124"/>
+          <w:sz w:val="24"/>
+          <w:szCs w:val="24"/>
+          <w:shd w:val="clear" w:color="auto" w:fill="FFFFFF"/>
+        </w:rPr>
+        <w:t xml:space="preserve"> in UI design, and one of the most frequent. Just look at your smartphone app icons, and you'll see that a lot of them are blue: Facebook, Twitter, Shazam, Safari, etc.</w:t>
+      </w:r>
+    </w:p>
     <w:sectPr>
       <w:pgSz w:w="11906" w:h="16838"/>
       <w:pgMar w:top="1440" w:right="1440" w:bottom="1440" w:left="1440" w:header="708" w:footer="708" w:gutter="0"/>
@@ -3190,6 +4308,33 @@
     </w:sectPr>
   </w:body>
 </w:document>
+</file>
+
+<file path=word/intelligence2.xml><?xml version="1.0" encoding="utf-8"?>
+<int2:intelligence xmlns:int2="http://schemas.microsoft.com/office/intelligence/2020/intelligence" xmlns:oel="http://schemas.microsoft.com/office/2019/extlst">
+  <int2:observations>
+    <int2:textHash int2:hashCode="8TkTzakz/lJTTY" int2:id="YLiJmnVM">
+      <int2:state int2:value="Rejected" int2:type="LegacyProofing"/>
+    </int2:textHash>
+    <int2:textHash int2:hashCode="7LO0KQ0HVsL5vp" int2:id="3Hthy6um">
+      <int2:state int2:value="Rejected" int2:type="LegacyProofing"/>
+    </int2:textHash>
+    <int2:textHash int2:hashCode="n5buYYWRmLS47R" int2:id="V9R3cMPe">
+      <int2:state int2:value="Rejected" int2:type="LegacyProofing"/>
+    </int2:textHash>
+    <int2:textHash int2:hashCode="s9FKfklCzWu/5f" int2:id="2wSrnaDk">
+      <int2:state int2:value="Rejected" int2:type="LegacyProofing"/>
+    </int2:textHash>
+    <int2:textHash int2:hashCode="op2cxLNZF/5JTb" int2:id="C6Gf4czH">
+      <int2:state int2:value="Rejected" int2:type="LegacyProofing"/>
+    </int2:textHash>
+    <int2:textHash int2:hashCode="3zUEMyTsKY6juy" int2:id="CRAuNndw">
+      <int2:state int2:value="Rejected" int2:type="LegacyProofing"/>
+    </int2:textHash>
+  </int2:observations>
+  <int2:intelligenceSettings/>
+  <int2:onDemandWorkflows/>
+</int2:intelligence>
 </file>
 
 <file path=word/numbering.xml><?xml version="1.0" encoding="utf-8"?>

</xml_diff>